<commit_message>
proposal highlights to mark todo
</commit_message>
<xml_diff>
--- a/Course Project Proposal.docx
+++ b/Course Project Proposal.docx
@@ -86,14 +86,18 @@
         </w:numPr>
         <w:rPr>
           <w:rFonts w:ascii="Times New Roman" w:hAnsi="Times New Roman" w:cs="Times New Roman"/>
-          <w:sz w:val="24"/>
-          <w:szCs w:val="24"/>
-          <w:lang w:val="en-US"/>
-        </w:rPr>
-      </w:pPr>
-      <w:r>
-        <w:rPr>
-          <w:rFonts w:ascii="Times New Roman" w:hAnsi="Times New Roman" w:cs="Times New Roman"/>
+          <w:b/>
+          <w:bCs/>
+          <w:sz w:val="24"/>
+          <w:szCs w:val="24"/>
+          <w:lang w:val="en-US"/>
+        </w:rPr>
+      </w:pPr>
+      <w:r>
+        <w:rPr>
+          <w:rFonts w:ascii="Times New Roman" w:hAnsi="Times New Roman" w:cs="Times New Roman"/>
+          <w:b/>
+          <w:bCs/>
           <w:sz w:val="24"/>
           <w:szCs w:val="24"/>
           <w:lang w:val="en-US"/>
@@ -103,6 +107,8 @@
       <w:r>
         <w:rPr>
           <w:rFonts w:ascii="Times New Roman" w:hAnsi="Times New Roman" w:cs="Times New Roman"/>
+          <w:b/>
+          <w:bCs/>
           <w:sz w:val="24"/>
           <w:szCs w:val="24"/>
           <w:lang w:val="en-US"/>
@@ -112,6 +118,8 @@
       <w:r>
         <w:rPr>
           <w:rFonts w:ascii="Times New Roman" w:hAnsi="Times New Roman" w:cs="Times New Roman"/>
+          <w:b/>
+          <w:bCs/>
           <w:sz w:val="24"/>
           <w:szCs w:val="24"/>
           <w:lang w:val="en-US"/>
@@ -121,6 +129,8 @@
       <w:r>
         <w:rPr>
           <w:rFonts w:ascii="Times New Roman" w:hAnsi="Times New Roman" w:cs="Times New Roman"/>
+          <w:b/>
+          <w:bCs/>
           <w:sz w:val="24"/>
           <w:szCs w:val="24"/>
         </w:rPr>
@@ -130,6 +140,8 @@
       <w:r>
         <w:rPr>
           <w:rFonts w:ascii="Times New Roman" w:hAnsi="Times New Roman" w:cs="Times New Roman"/>
+          <w:b/>
+          <w:bCs/>
           <w:sz w:val="24"/>
           <w:szCs w:val="24"/>
         </w:rPr>
@@ -139,6 +151,8 @@
       <w:r>
         <w:rPr>
           <w:rFonts w:ascii="Times New Roman" w:hAnsi="Times New Roman" w:cs="Times New Roman"/>
+          <w:b/>
+          <w:bCs/>
           <w:sz w:val="24"/>
           <w:szCs w:val="24"/>
         </w:rPr>
@@ -148,6 +162,8 @@
       <w:r>
         <w:rPr>
           <w:rFonts w:ascii="Times New Roman" w:hAnsi="Times New Roman" w:cs="Times New Roman"/>
+          <w:b/>
+          <w:bCs/>
           <w:sz w:val="24"/>
           <w:szCs w:val="24"/>
         </w:rPr>
@@ -157,6 +173,8 @@
       <w:r>
         <w:rPr>
           <w:rFonts w:ascii="Times New Roman" w:hAnsi="Times New Roman" w:cs="Times New Roman"/>
+          <w:b/>
+          <w:bCs/>
           <w:sz w:val="24"/>
           <w:szCs w:val="24"/>
         </w:rPr>
@@ -166,6 +184,8 @@
       <w:r>
         <w:rPr>
           <w:rFonts w:ascii="Times New Roman" w:hAnsi="Times New Roman" w:cs="Times New Roman"/>
+          <w:b/>
+          <w:bCs/>
           <w:sz w:val="24"/>
           <w:szCs w:val="24"/>
         </w:rPr>
@@ -175,6 +195,8 @@
       <w:r>
         <w:rPr>
           <w:rFonts w:ascii="Times New Roman" w:hAnsi="Times New Roman" w:cs="Times New Roman"/>
+          <w:b/>
+          <w:bCs/>
           <w:sz w:val="24"/>
           <w:szCs w:val="24"/>
         </w:rPr>
@@ -184,6 +206,8 @@
       <w:r>
         <w:rPr>
           <w:rFonts w:ascii="Times New Roman" w:hAnsi="Times New Roman" w:cs="Times New Roman"/>
+          <w:b/>
+          <w:bCs/>
           <w:sz w:val="24"/>
           <w:szCs w:val="24"/>
         </w:rPr>
@@ -193,21 +217,27 @@
       <w:r>
         <w:rPr>
           <w:rFonts w:ascii="Times New Roman" w:hAnsi="Times New Roman" w:cs="Times New Roman"/>
+          <w:b/>
+          <w:bCs/>
           <w:sz w:val="24"/>
           <w:szCs w:val="24"/>
         </w:rPr>
         <w:t xml:space="preserve"> </w:t>
       </w:r>
       <w:proofErr w:type="spellStart"/>
-      <w:r>
-        <w:rPr>
-          <w:rFonts w:ascii="Times New Roman" w:hAnsi="Times New Roman" w:cs="Times New Roman"/>
+      <w:proofErr w:type="gramStart"/>
+      <w:r>
+        <w:rPr>
+          <w:rFonts w:ascii="Times New Roman" w:hAnsi="Times New Roman" w:cs="Times New Roman"/>
+          <w:b/>
+          <w:bCs/>
           <w:sz w:val="24"/>
           <w:szCs w:val="24"/>
         </w:rPr>
         <w:t>here</w:t>
       </w:r>
       <w:proofErr w:type="spellEnd"/>
+      <w:proofErr w:type="gramEnd"/>
     </w:p>
     <w:p>
       <w:pPr>
@@ -257,14 +287,18 @@
       <w:pPr>
         <w:rPr>
           <w:rFonts w:ascii="Times New Roman" w:hAnsi="Times New Roman" w:cs="Times New Roman"/>
-          <w:sz w:val="24"/>
-          <w:szCs w:val="24"/>
-          <w:lang w:val="en-US"/>
-        </w:rPr>
-      </w:pPr>
-      <w:r>
-        <w:rPr>
-          <w:rFonts w:ascii="Times New Roman" w:hAnsi="Times New Roman" w:cs="Times New Roman"/>
+          <w:b/>
+          <w:bCs/>
+          <w:sz w:val="24"/>
+          <w:szCs w:val="24"/>
+          <w:lang w:val="en-US"/>
+        </w:rPr>
+      </w:pPr>
+      <w:r>
+        <w:rPr>
+          <w:rFonts w:ascii="Times New Roman" w:hAnsi="Times New Roman" w:cs="Times New Roman"/>
+          <w:b/>
+          <w:bCs/>
           <w:sz w:val="24"/>
           <w:szCs w:val="24"/>
           <w:lang w:val="en-US"/>
@@ -311,7 +345,27 @@
           <w:szCs w:val="20"/>
           <w:lang w:val="en-US"/>
         </w:rPr>
-        <w:t xml:space="preserve"> That is it. Endless horde </w:t>
+        <w:t xml:space="preserve"> That </w:t>
+      </w:r>
+      <w:proofErr w:type="gramStart"/>
+      <w:r>
+        <w:rPr>
+          <w:rFonts w:ascii="Times New Roman" w:hAnsi="Times New Roman" w:cs="Times New Roman"/>
+          <w:sz w:val="20"/>
+          <w:szCs w:val="20"/>
+          <w:lang w:val="en-US"/>
+        </w:rPr>
+        <w:t>is</w:t>
+      </w:r>
+      <w:proofErr w:type="gramEnd"/>
+      <w:r>
+        <w:rPr>
+          <w:rFonts w:ascii="Times New Roman" w:hAnsi="Times New Roman" w:cs="Times New Roman"/>
+          <w:sz w:val="20"/>
+          <w:szCs w:val="20"/>
+          <w:lang w:val="en-US"/>
+        </w:rPr>
+        <w:t xml:space="preserve"> it. Endless horde </w:t>
       </w:r>
       <w:proofErr w:type="spellStart"/>
       <w:r>
@@ -374,25 +428,7 @@
           <w:szCs w:val="24"/>
           <w:lang w:val="en-US"/>
         </w:rPr>
-        <w:t>CPU:</w:t>
-      </w:r>
-      <w:r>
-        <w:rPr>
-          <w:rFonts w:ascii="Times New Roman" w:hAnsi="Times New Roman" w:cs="Times New Roman"/>
-          <w:sz w:val="24"/>
-          <w:szCs w:val="24"/>
-          <w:lang w:val="en-US"/>
-        </w:rPr>
-        <w:t xml:space="preserve"> </w:t>
-      </w:r>
-      <w:r>
-        <w:rPr>
-          <w:rFonts w:ascii="Times New Roman" w:hAnsi="Times New Roman" w:cs="Times New Roman"/>
-          <w:sz w:val="24"/>
-          <w:szCs w:val="24"/>
-          <w:lang w:val="en-US"/>
-        </w:rPr>
-        <w:t>Intel Core i</w:t>
+        <w:t>CPU: Intel Core i</w:t>
       </w:r>
       <w:r>
         <w:rPr>
@@ -434,16 +470,7 @@
           <w:szCs w:val="24"/>
           <w:lang w:val="en-US"/>
         </w:rPr>
-        <w:t>RAM:</w:t>
-      </w:r>
-      <w:r>
-        <w:rPr>
-          <w:rFonts w:ascii="Times New Roman" w:hAnsi="Times New Roman" w:cs="Times New Roman"/>
-          <w:sz w:val="24"/>
-          <w:szCs w:val="24"/>
-          <w:lang w:val="en-US"/>
-        </w:rPr>
-        <w:t xml:space="preserve"> </w:t>
+        <w:t xml:space="preserve">RAM: </w:t>
       </w:r>
       <w:r>
         <w:rPr>
@@ -485,16 +512,7 @@
           <w:szCs w:val="24"/>
           <w:lang w:val="en-US"/>
         </w:rPr>
-        <w:t>GPU:</w:t>
-      </w:r>
-      <w:r>
-        <w:rPr>
-          <w:rFonts w:ascii="Times New Roman" w:hAnsi="Times New Roman" w:cs="Times New Roman"/>
-          <w:sz w:val="24"/>
-          <w:szCs w:val="24"/>
-          <w:lang w:val="en-US"/>
-        </w:rPr>
-        <w:t xml:space="preserve"> </w:t>
+        <w:t xml:space="preserve">GPU: </w:t>
       </w:r>
       <w:r>
         <w:rPr>
@@ -527,25 +545,7 @@
           <w:szCs w:val="24"/>
           <w:lang w:val="en-US"/>
         </w:rPr>
-        <w:t>DX:</w:t>
-      </w:r>
-      <w:r>
-        <w:rPr>
-          <w:rFonts w:ascii="Times New Roman" w:hAnsi="Times New Roman" w:cs="Times New Roman"/>
-          <w:sz w:val="24"/>
-          <w:szCs w:val="24"/>
-          <w:lang w:val="en-US"/>
-        </w:rPr>
-        <w:t xml:space="preserve"> </w:t>
-      </w:r>
-      <w:r>
-        <w:rPr>
-          <w:rFonts w:ascii="Times New Roman" w:hAnsi="Times New Roman" w:cs="Times New Roman"/>
-          <w:sz w:val="24"/>
-          <w:szCs w:val="24"/>
-          <w:lang w:val="en-US"/>
-        </w:rPr>
-        <w:t>Version 11</w:t>
+        <w:t>DX: Version 11</w:t>
       </w:r>
     </w:p>
     <w:p>
@@ -569,25 +569,7 @@
           <w:szCs w:val="24"/>
           <w:lang w:val="en-US"/>
         </w:rPr>
-        <w:t>OS:</w:t>
-      </w:r>
-      <w:r>
-        <w:rPr>
-          <w:rFonts w:ascii="Times New Roman" w:hAnsi="Times New Roman" w:cs="Times New Roman"/>
-          <w:sz w:val="24"/>
-          <w:szCs w:val="24"/>
-          <w:lang w:val="en-US"/>
-        </w:rPr>
-        <w:t xml:space="preserve"> </w:t>
-      </w:r>
-      <w:r>
-        <w:rPr>
-          <w:rFonts w:ascii="Times New Roman" w:hAnsi="Times New Roman" w:cs="Times New Roman"/>
-          <w:sz w:val="24"/>
-          <w:szCs w:val="24"/>
-          <w:lang w:val="en-US"/>
-        </w:rPr>
-        <w:t>Windows 10, 64-bit / Windows 11, 64-bit</w:t>
+        <w:t>OS: Windows 10, 64-bit / Windows 11, 64-bit</w:t>
       </w:r>
     </w:p>
     <w:p>
@@ -611,16 +593,7 @@
           <w:szCs w:val="24"/>
           <w:lang w:val="en-US"/>
         </w:rPr>
-        <w:t>STO:</w:t>
-      </w:r>
-      <w:r>
-        <w:rPr>
-          <w:rFonts w:ascii="Times New Roman" w:hAnsi="Times New Roman" w:cs="Times New Roman"/>
-          <w:sz w:val="24"/>
-          <w:szCs w:val="24"/>
-          <w:lang w:val="en-US"/>
-        </w:rPr>
-        <w:t xml:space="preserve"> </w:t>
+        <w:t xml:space="preserve">STO: </w:t>
       </w:r>
       <w:r>
         <w:rPr>
@@ -894,7 +867,7 @@
           <w:szCs w:val="24"/>
           <w:lang w:val="en-US"/>
         </w:rPr>
-        <w:t>Players main weapon is a sword, which 2-3 different attacks.</w:t>
+        <w:t>Players main weapon is a sword, which 2 different attacks.</w:t>
       </w:r>
     </w:p>
     <w:p>
@@ -1162,7 +1135,27 @@
           <w:szCs w:val="24"/>
           <w:lang w:val="en-US"/>
         </w:rPr>
-        <w:t>. Connect shop, inventory and player stats.</w:t>
+        <w:t xml:space="preserve">. Connect shop, </w:t>
+      </w:r>
+      <w:proofErr w:type="gramStart"/>
+      <w:r>
+        <w:rPr>
+          <w:rFonts w:ascii="Times New Roman" w:hAnsi="Times New Roman" w:cs="Times New Roman"/>
+          <w:sz w:val="24"/>
+          <w:szCs w:val="24"/>
+          <w:lang w:val="en-US"/>
+        </w:rPr>
+        <w:t>inventory</w:t>
+      </w:r>
+      <w:proofErr w:type="gramEnd"/>
+      <w:r>
+        <w:rPr>
+          <w:rFonts w:ascii="Times New Roman" w:hAnsi="Times New Roman" w:cs="Times New Roman"/>
+          <w:sz w:val="24"/>
+          <w:szCs w:val="24"/>
+          <w:lang w:val="en-US"/>
+        </w:rPr>
+        <w:t xml:space="preserve"> and player stats.</w:t>
       </w:r>
     </w:p>
     <w:p>
@@ -1250,14 +1243,18 @@
       <w:pPr>
         <w:rPr>
           <w:rFonts w:ascii="Times New Roman" w:hAnsi="Times New Roman" w:cs="Times New Roman"/>
-          <w:sz w:val="24"/>
-          <w:szCs w:val="24"/>
-          <w:lang w:val="en-US"/>
-        </w:rPr>
-      </w:pPr>
-      <w:r>
-        <w:rPr>
-          <w:rFonts w:ascii="Times New Roman" w:hAnsi="Times New Roman" w:cs="Times New Roman"/>
+          <w:b/>
+          <w:bCs/>
+          <w:sz w:val="24"/>
+          <w:szCs w:val="24"/>
+          <w:lang w:val="en-US"/>
+        </w:rPr>
+      </w:pPr>
+      <w:r>
+        <w:rPr>
+          <w:rFonts w:ascii="Times New Roman" w:hAnsi="Times New Roman" w:cs="Times New Roman"/>
+          <w:b/>
+          <w:bCs/>
           <w:sz w:val="24"/>
           <w:szCs w:val="24"/>
           <w:lang w:val="en-US"/>
@@ -1321,22 +1318,28 @@
       <w:pPr>
         <w:rPr>
           <w:rFonts w:ascii="Times New Roman" w:hAnsi="Times New Roman" w:cs="Times New Roman"/>
-          <w:sz w:val="24"/>
-          <w:szCs w:val="24"/>
-        </w:rPr>
-      </w:pPr>
-    </w:p>
-    <w:p>
-      <w:pPr>
-        <w:rPr>
-          <w:rFonts w:ascii="Times New Roman" w:hAnsi="Times New Roman" w:cs="Times New Roman"/>
-          <w:sz w:val="24"/>
-          <w:szCs w:val="24"/>
-        </w:rPr>
-      </w:pPr>
-      <w:r>
-        <w:rPr>
-          <w:rFonts w:ascii="Times New Roman" w:hAnsi="Times New Roman" w:cs="Times New Roman"/>
+          <w:b/>
+          <w:bCs/>
+          <w:sz w:val="24"/>
+          <w:szCs w:val="24"/>
+        </w:rPr>
+      </w:pPr>
+    </w:p>
+    <w:p>
+      <w:pPr>
+        <w:rPr>
+          <w:rFonts w:ascii="Times New Roman" w:hAnsi="Times New Roman" w:cs="Times New Roman"/>
+          <w:b/>
+          <w:bCs/>
+          <w:sz w:val="24"/>
+          <w:szCs w:val="24"/>
+        </w:rPr>
+      </w:pPr>
+      <w:r>
+        <w:rPr>
+          <w:rFonts w:ascii="Times New Roman" w:hAnsi="Times New Roman" w:cs="Times New Roman"/>
+          <w:b/>
+          <w:bCs/>
           <w:sz w:val="24"/>
           <w:szCs w:val="24"/>
         </w:rPr>
@@ -1347,13 +1350,17 @@
       <w:pPr>
         <w:rPr>
           <w:rFonts w:ascii="Times New Roman" w:hAnsi="Times New Roman" w:cs="Times New Roman"/>
-          <w:sz w:val="24"/>
-          <w:szCs w:val="24"/>
-        </w:rPr>
-      </w:pPr>
-      <w:r>
-        <w:rPr>
-          <w:rFonts w:ascii="Times New Roman" w:hAnsi="Times New Roman" w:cs="Times New Roman"/>
+          <w:b/>
+          <w:bCs/>
+          <w:sz w:val="24"/>
+          <w:szCs w:val="24"/>
+        </w:rPr>
+      </w:pPr>
+      <w:r>
+        <w:rPr>
+          <w:rFonts w:ascii="Times New Roman" w:hAnsi="Times New Roman" w:cs="Times New Roman"/>
+          <w:b/>
+          <w:bCs/>
           <w:sz w:val="24"/>
           <w:szCs w:val="24"/>
         </w:rPr>
@@ -1363,12 +1370,51 @@
       <w:r>
         <w:rPr>
           <w:rFonts w:ascii="Times New Roman" w:hAnsi="Times New Roman" w:cs="Times New Roman"/>
+          <w:b/>
+          <w:bCs/>
           <w:sz w:val="24"/>
           <w:szCs w:val="24"/>
         </w:rPr>
         <w:t>Easy</w:t>
       </w:r>
       <w:proofErr w:type="spellEnd"/>
+    </w:p>
+    <w:p>
+      <w:pPr>
+        <w:spacing w:line="360" w:lineRule="atLeast"/>
+        <w:rPr>
+          <w:rFonts w:ascii="Times New Roman" w:eastAsia="PMingLiU" w:hAnsi="Times New Roman" w:cs="Times New Roman"/>
+          <w:b/>
+          <w:bCs/>
+          <w:kern w:val="0"/>
+          <w:sz w:val="24"/>
+          <w:szCs w:val="40"/>
+        </w:rPr>
+      </w:pPr>
+      <w:proofErr w:type="spellStart"/>
+      <w:r>
+        <w:rPr>
+          <w:rFonts w:ascii="Times New Roman" w:eastAsia="PMingLiU" w:hAnsi="Times New Roman" w:cs="Times New Roman"/>
+          <w:b/>
+          <w:bCs/>
+          <w:kern w:val="0"/>
+          <w:sz w:val="24"/>
+          <w:szCs w:val="40"/>
+        </w:rPr>
+        <w:t>References</w:t>
+      </w:r>
+      <w:proofErr w:type="spellEnd"/>
+    </w:p>
+    <w:p>
+      <w:pPr>
+        <w:rPr>
+          <w:rFonts w:ascii="Times New Roman" w:hAnsi="Times New Roman" w:cs="Times New Roman"/>
+          <w:b/>
+          <w:bCs/>
+          <w:sz w:val="24"/>
+          <w:szCs w:val="24"/>
+        </w:rPr>
+      </w:pPr>
     </w:p>
     <w:sectPr>
       <w:pgSz w:w="11906" w:h="16838"/>

</xml_diff>

<commit_message>
screenshots in folder PresetationMaterials
</commit_message>
<xml_diff>
--- a/Course Project Proposal.docx
+++ b/Course Project Proposal.docx
@@ -260,27 +260,7 @@
           <w:szCs w:val="24"/>
           <w:lang w:val="en-US"/>
         </w:rPr>
-        <w:t xml:space="preserve">Josef </w:t>
-      </w:r>
-      <w:proofErr w:type="spellStart"/>
-      <w:r>
-        <w:rPr>
-          <w:rFonts w:ascii="Times New Roman" w:hAnsi="Times New Roman" w:cs="Times New Roman"/>
-          <w:sz w:val="24"/>
-          <w:szCs w:val="24"/>
-          <w:lang w:val="en-US"/>
-        </w:rPr>
-        <w:t>Bacík</w:t>
-      </w:r>
-      <w:proofErr w:type="spellEnd"/>
-      <w:r>
-        <w:rPr>
-          <w:rFonts w:ascii="Times New Roman" w:hAnsi="Times New Roman" w:cs="Times New Roman"/>
-          <w:sz w:val="24"/>
-          <w:szCs w:val="24"/>
-          <w:lang w:val="en-US"/>
-        </w:rPr>
-        <w:t>, 312553801</w:t>
+        <w:t>Josef Bacík, 312553801</w:t>
       </w:r>
     </w:p>
     <w:p>
@@ -1260,6 +1240,150 @@
           <w:lang w:val="en-US"/>
         </w:rPr>
         <w:t>Workload distribution</w:t>
+      </w:r>
+    </w:p>
+    <w:p>
+      <w:pPr>
+        <w:pStyle w:val="Odstavecseseznamem"/>
+        <w:numPr>
+          <w:ilvl w:val="0"/>
+          <w:numId w:val="10"/>
+        </w:numPr>
+        <w:rPr>
+          <w:rFonts w:ascii="Times New Roman" w:hAnsi="Times New Roman" w:cs="Times New Roman"/>
+          <w:sz w:val="24"/>
+          <w:szCs w:val="24"/>
+          <w:lang w:val="en-US"/>
+        </w:rPr>
+      </w:pPr>
+      <w:r>
+        <w:rPr>
+          <w:rFonts w:ascii="Times New Roman" w:hAnsi="Times New Roman" w:cs="Times New Roman"/>
+          <w:sz w:val="24"/>
+          <w:szCs w:val="24"/>
+          <w:lang w:val="en-US"/>
+        </w:rPr>
+        <w:t>Programming</w:t>
+      </w:r>
+    </w:p>
+    <w:p>
+      <w:pPr>
+        <w:pStyle w:val="Odstavecseseznamem"/>
+        <w:numPr>
+          <w:ilvl w:val="0"/>
+          <w:numId w:val="10"/>
+        </w:numPr>
+        <w:rPr>
+          <w:rFonts w:ascii="Times New Roman" w:hAnsi="Times New Roman" w:cs="Times New Roman"/>
+          <w:sz w:val="24"/>
+          <w:szCs w:val="24"/>
+          <w:lang w:val="en-US"/>
+        </w:rPr>
+      </w:pPr>
+      <w:r>
+        <w:rPr>
+          <w:rFonts w:ascii="Times New Roman" w:hAnsi="Times New Roman" w:cs="Times New Roman"/>
+          <w:sz w:val="24"/>
+          <w:szCs w:val="24"/>
+          <w:lang w:val="en-US"/>
+        </w:rPr>
+        <w:t>Animation</w:t>
+      </w:r>
+    </w:p>
+    <w:p>
+      <w:pPr>
+        <w:pStyle w:val="Odstavecseseznamem"/>
+        <w:numPr>
+          <w:ilvl w:val="0"/>
+          <w:numId w:val="10"/>
+        </w:numPr>
+        <w:rPr>
+          <w:rFonts w:ascii="Times New Roman" w:hAnsi="Times New Roman" w:cs="Times New Roman"/>
+          <w:sz w:val="24"/>
+          <w:szCs w:val="24"/>
+          <w:lang w:val="en-US"/>
+        </w:rPr>
+      </w:pPr>
+      <w:r>
+        <w:rPr>
+          <w:rFonts w:ascii="Times New Roman" w:hAnsi="Times New Roman" w:cs="Times New Roman"/>
+          <w:sz w:val="24"/>
+          <w:szCs w:val="24"/>
+          <w:lang w:val="en-US"/>
+        </w:rPr>
+        <w:t>Level Design</w:t>
+      </w:r>
+    </w:p>
+    <w:p>
+      <w:pPr>
+        <w:pStyle w:val="Odstavecseseznamem"/>
+        <w:numPr>
+          <w:ilvl w:val="0"/>
+          <w:numId w:val="10"/>
+        </w:numPr>
+        <w:rPr>
+          <w:rFonts w:ascii="Times New Roman" w:hAnsi="Times New Roman" w:cs="Times New Roman"/>
+          <w:sz w:val="24"/>
+          <w:szCs w:val="24"/>
+          <w:lang w:val="en-US"/>
+        </w:rPr>
+      </w:pPr>
+      <w:r>
+        <w:rPr>
+          <w:rFonts w:ascii="Times New Roman" w:hAnsi="Times New Roman" w:cs="Times New Roman"/>
+          <w:sz w:val="24"/>
+          <w:szCs w:val="24"/>
+          <w:lang w:val="en-US"/>
+        </w:rPr>
+        <w:t>Audio</w:t>
+      </w:r>
+    </w:p>
+    <w:p>
+      <w:pPr>
+        <w:pStyle w:val="Odstavecseseznamem"/>
+        <w:numPr>
+          <w:ilvl w:val="0"/>
+          <w:numId w:val="10"/>
+        </w:numPr>
+        <w:rPr>
+          <w:rFonts w:ascii="Times New Roman" w:hAnsi="Times New Roman" w:cs="Times New Roman"/>
+          <w:sz w:val="24"/>
+          <w:szCs w:val="24"/>
+          <w:lang w:val="en-US"/>
+        </w:rPr>
+      </w:pPr>
+      <w:r>
+        <w:rPr>
+          <w:rFonts w:ascii="Times New Roman" w:hAnsi="Times New Roman" w:cs="Times New Roman"/>
+          <w:sz w:val="24"/>
+          <w:szCs w:val="24"/>
+          <w:lang w:val="en-US"/>
+        </w:rPr>
+        <w:t>Presentations and videos</w:t>
+      </w:r>
+    </w:p>
+    <w:p>
+      <w:pPr>
+        <w:pStyle w:val="Odstavecseseznamem"/>
+        <w:numPr>
+          <w:ilvl w:val="0"/>
+          <w:numId w:val="10"/>
+        </w:numPr>
+        <w:rPr>
+          <w:rFonts w:ascii="Times New Roman" w:hAnsi="Times New Roman" w:cs="Times New Roman"/>
+          <w:sz w:val="24"/>
+          <w:szCs w:val="24"/>
+          <w:lang w:val="en-US"/>
+        </w:rPr>
+      </w:pPr>
+      <w:r>
+        <w:rPr>
+          <w:rFonts w:ascii="Times New Roman" w:hAnsi="Times New Roman" w:cs="Times New Roman"/>
+          <w:sz w:val="24"/>
+          <w:szCs w:val="24"/>
+          <w:lang w:val="en-US"/>
+        </w:rPr>
+        <w:t>Reports</w:t>
       </w:r>
     </w:p>
     <w:p>
@@ -1655,6 +1779,119 @@
     </w:lvl>
   </w:abstractNum>
   <w:abstractNum w:abstractNumId="2" w15:restartNumberingAfterBreak="0">
+    <w:nsid w:val="144545CF"/>
+    <w:multiLevelType w:val="hybridMultilevel"/>
+    <w:tmpl w:val="D8D6464A"/>
+    <w:lvl w:ilvl="0" w:tplc="04050001">
+      <w:start w:val="1"/>
+      <w:numFmt w:val="bullet"/>
+      <w:lvlText w:val=""/>
+      <w:lvlJc w:val="left"/>
+      <w:pPr>
+        <w:ind w:left="1430" w:hanging="360"/>
+      </w:pPr>
+      <w:rPr>
+        <w:rFonts w:ascii="Symbol" w:hAnsi="Symbol" w:hint="default"/>
+      </w:rPr>
+    </w:lvl>
+    <w:lvl w:ilvl="1" w:tplc="04050003" w:tentative="1">
+      <w:start w:val="1"/>
+      <w:numFmt w:val="bullet"/>
+      <w:lvlText w:val="o"/>
+      <w:lvlJc w:val="left"/>
+      <w:pPr>
+        <w:ind w:left="2150" w:hanging="360"/>
+      </w:pPr>
+      <w:rPr>
+        <w:rFonts w:ascii="Courier New" w:hAnsi="Courier New" w:cs="Courier New" w:hint="default"/>
+      </w:rPr>
+    </w:lvl>
+    <w:lvl w:ilvl="2" w:tplc="04050005" w:tentative="1">
+      <w:start w:val="1"/>
+      <w:numFmt w:val="bullet"/>
+      <w:lvlText w:val=""/>
+      <w:lvlJc w:val="left"/>
+      <w:pPr>
+        <w:ind w:left="2870" w:hanging="360"/>
+      </w:pPr>
+      <w:rPr>
+        <w:rFonts w:ascii="Wingdings" w:hAnsi="Wingdings" w:hint="default"/>
+      </w:rPr>
+    </w:lvl>
+    <w:lvl w:ilvl="3" w:tplc="04050001" w:tentative="1">
+      <w:start w:val="1"/>
+      <w:numFmt w:val="bullet"/>
+      <w:lvlText w:val=""/>
+      <w:lvlJc w:val="left"/>
+      <w:pPr>
+        <w:ind w:left="3590" w:hanging="360"/>
+      </w:pPr>
+      <w:rPr>
+        <w:rFonts w:ascii="Symbol" w:hAnsi="Symbol" w:hint="default"/>
+      </w:rPr>
+    </w:lvl>
+    <w:lvl w:ilvl="4" w:tplc="04050003" w:tentative="1">
+      <w:start w:val="1"/>
+      <w:numFmt w:val="bullet"/>
+      <w:lvlText w:val="o"/>
+      <w:lvlJc w:val="left"/>
+      <w:pPr>
+        <w:ind w:left="4310" w:hanging="360"/>
+      </w:pPr>
+      <w:rPr>
+        <w:rFonts w:ascii="Courier New" w:hAnsi="Courier New" w:cs="Courier New" w:hint="default"/>
+      </w:rPr>
+    </w:lvl>
+    <w:lvl w:ilvl="5" w:tplc="04050005" w:tentative="1">
+      <w:start w:val="1"/>
+      <w:numFmt w:val="bullet"/>
+      <w:lvlText w:val=""/>
+      <w:lvlJc w:val="left"/>
+      <w:pPr>
+        <w:ind w:left="5030" w:hanging="360"/>
+      </w:pPr>
+      <w:rPr>
+        <w:rFonts w:ascii="Wingdings" w:hAnsi="Wingdings" w:hint="default"/>
+      </w:rPr>
+    </w:lvl>
+    <w:lvl w:ilvl="6" w:tplc="04050001" w:tentative="1">
+      <w:start w:val="1"/>
+      <w:numFmt w:val="bullet"/>
+      <w:lvlText w:val=""/>
+      <w:lvlJc w:val="left"/>
+      <w:pPr>
+        <w:ind w:left="5750" w:hanging="360"/>
+      </w:pPr>
+      <w:rPr>
+        <w:rFonts w:ascii="Symbol" w:hAnsi="Symbol" w:hint="default"/>
+      </w:rPr>
+    </w:lvl>
+    <w:lvl w:ilvl="7" w:tplc="04050003" w:tentative="1">
+      <w:start w:val="1"/>
+      <w:numFmt w:val="bullet"/>
+      <w:lvlText w:val="o"/>
+      <w:lvlJc w:val="left"/>
+      <w:pPr>
+        <w:ind w:left="6470" w:hanging="360"/>
+      </w:pPr>
+      <w:rPr>
+        <w:rFonts w:ascii="Courier New" w:hAnsi="Courier New" w:cs="Courier New" w:hint="default"/>
+      </w:rPr>
+    </w:lvl>
+    <w:lvl w:ilvl="8" w:tplc="04050005" w:tentative="1">
+      <w:start w:val="1"/>
+      <w:numFmt w:val="bullet"/>
+      <w:lvlText w:val=""/>
+      <w:lvlJc w:val="left"/>
+      <w:pPr>
+        <w:ind w:left="7190" w:hanging="360"/>
+      </w:pPr>
+      <w:rPr>
+        <w:rFonts w:ascii="Wingdings" w:hAnsi="Wingdings" w:hint="default"/>
+      </w:rPr>
+    </w:lvl>
+  </w:abstractNum>
+  <w:abstractNum w:abstractNumId="3" w15:restartNumberingAfterBreak="0">
     <w:nsid w:val="1CE6645C"/>
     <w:multiLevelType w:val="hybridMultilevel"/>
     <w:tmpl w:val="D9144F74"/>
@@ -1740,7 +1977,7 @@
       </w:pPr>
     </w:lvl>
   </w:abstractNum>
-  <w:abstractNum w:abstractNumId="3" w15:restartNumberingAfterBreak="0">
+  <w:abstractNum w:abstractNumId="4" w15:restartNumberingAfterBreak="0">
     <w:nsid w:val="2B191B72"/>
     <w:multiLevelType w:val="hybridMultilevel"/>
     <w:tmpl w:val="4726FD58"/>
@@ -1853,7 +2090,7 @@
       </w:rPr>
     </w:lvl>
   </w:abstractNum>
-  <w:abstractNum w:abstractNumId="4" w15:restartNumberingAfterBreak="0">
+  <w:abstractNum w:abstractNumId="5" w15:restartNumberingAfterBreak="0">
     <w:nsid w:val="325B0547"/>
     <w:multiLevelType w:val="hybridMultilevel"/>
     <w:tmpl w:val="2848B17C"/>
@@ -1966,7 +2203,7 @@
       </w:rPr>
     </w:lvl>
   </w:abstractNum>
-  <w:abstractNum w:abstractNumId="5" w15:restartNumberingAfterBreak="0">
+  <w:abstractNum w:abstractNumId="6" w15:restartNumberingAfterBreak="0">
     <w:nsid w:val="371678D8"/>
     <w:multiLevelType w:val="hybridMultilevel"/>
     <w:tmpl w:val="B4E08756"/>
@@ -2079,7 +2316,7 @@
       </w:rPr>
     </w:lvl>
   </w:abstractNum>
-  <w:abstractNum w:abstractNumId="6" w15:restartNumberingAfterBreak="0">
+  <w:abstractNum w:abstractNumId="7" w15:restartNumberingAfterBreak="0">
     <w:nsid w:val="60FC6503"/>
     <w:multiLevelType w:val="hybridMultilevel"/>
     <w:tmpl w:val="CDC46F1A"/>
@@ -2192,7 +2429,7 @@
       </w:rPr>
     </w:lvl>
   </w:abstractNum>
-  <w:abstractNum w:abstractNumId="7" w15:restartNumberingAfterBreak="0">
+  <w:abstractNum w:abstractNumId="8" w15:restartNumberingAfterBreak="0">
     <w:nsid w:val="63520F90"/>
     <w:multiLevelType w:val="hybridMultilevel"/>
     <w:tmpl w:val="8A6A7EFA"/>
@@ -2305,7 +2542,7 @@
       </w:rPr>
     </w:lvl>
   </w:abstractNum>
-  <w:abstractNum w:abstractNumId="8" w15:restartNumberingAfterBreak="0">
+  <w:abstractNum w:abstractNumId="9" w15:restartNumberingAfterBreak="0">
     <w:nsid w:val="7BE12C88"/>
     <w:multiLevelType w:val="hybridMultilevel"/>
     <w:tmpl w:val="A1FCDA6C"/>
@@ -2395,22 +2632,22 @@
     </w:lvl>
   </w:abstractNum>
   <w:num w:numId="1" w16cid:durableId="1349520826">
+    <w:abstractNumId w:val="9"/>
+  </w:num>
+  <w:num w:numId="2" w16cid:durableId="874849026">
+    <w:abstractNumId w:val="5"/>
+  </w:num>
+  <w:num w:numId="3" w16cid:durableId="1952468604">
+    <w:abstractNumId w:val="4"/>
+  </w:num>
+  <w:num w:numId="4" w16cid:durableId="1010911405">
     <w:abstractNumId w:val="8"/>
   </w:num>
-  <w:num w:numId="2" w16cid:durableId="874849026">
-    <w:abstractNumId w:val="4"/>
-  </w:num>
-  <w:num w:numId="3" w16cid:durableId="1952468604">
-    <w:abstractNumId w:val="3"/>
-  </w:num>
-  <w:num w:numId="4" w16cid:durableId="1010911405">
-    <w:abstractNumId w:val="7"/>
-  </w:num>
   <w:num w:numId="5" w16cid:durableId="617369569">
-    <w:abstractNumId w:val="5"/>
+    <w:abstractNumId w:val="6"/>
   </w:num>
   <w:num w:numId="6" w16cid:durableId="2039162063">
-    <w:abstractNumId w:val="6"/>
+    <w:abstractNumId w:val="7"/>
   </w:num>
   <w:num w:numId="7" w16cid:durableId="1509561047">
     <w:abstractNumId w:val="1"/>
@@ -2419,6 +2656,9 @@
     <w:abstractNumId w:val="0"/>
   </w:num>
   <w:num w:numId="9" w16cid:durableId="1429737399">
+    <w:abstractNumId w:val="3"/>
+  </w:num>
+  <w:num w:numId="10" w16cid:durableId="641345358">
     <w:abstractNumId w:val="2"/>
   </w:num>
 </w:numbering>

</xml_diff>

<commit_message>
Finalizing the Project Proposal
Done
</commit_message>
<xml_diff>
--- a/Course Project Proposal.docx
+++ b/Course Project Proposal.docx
@@ -22,27 +22,7 @@
           <w:sz w:val="32"/>
           <w:szCs w:val="32"/>
         </w:rPr>
-        <w:t xml:space="preserve">3D Game Programming: Project </w:t>
-      </w:r>
-      <w:r>
-        <w:rPr>
-          <w:rFonts w:ascii="Times New Roman" w:hAnsi="Times New Roman" w:cs="Times New Roman"/>
-          <w:b/>
-          <w:kern w:val="0"/>
-          <w:sz w:val="32"/>
-          <w:szCs w:val="32"/>
-        </w:rPr>
-        <w:t>P</w:t>
-      </w:r>
-      <w:r>
-        <w:rPr>
-          <w:rFonts w:ascii="Times New Roman" w:hAnsi="Times New Roman" w:cs="Times New Roman"/>
-          <w:b/>
-          <w:kern w:val="0"/>
-          <w:sz w:val="32"/>
-          <w:szCs w:val="32"/>
-        </w:rPr>
-        <w:t>roposal</w:t>
+        <w:t>3D Game Programming: Project Proposal</w:t>
       </w:r>
     </w:p>
     <w:p>
@@ -214,8 +194,8 @@
           <w:rFonts w:ascii="Times New Roman" w:hAnsi="Times New Roman" w:cs="Times New Roman"/>
           <w:b/>
           <w:bCs/>
-          <w:sz w:val="24"/>
-          <w:szCs w:val="24"/>
+          <w:sz w:val="28"/>
+          <w:szCs w:val="28"/>
           <w:lang w:val="en-US"/>
         </w:rPr>
       </w:pPr>
@@ -224,8 +204,8 @@
           <w:rFonts w:ascii="Times New Roman" w:hAnsi="Times New Roman" w:cs="Times New Roman"/>
           <w:b/>
           <w:bCs/>
-          <w:sz w:val="24"/>
-          <w:szCs w:val="24"/>
+          <w:sz w:val="28"/>
+          <w:szCs w:val="28"/>
           <w:lang w:val="en-US"/>
         </w:rPr>
         <w:t xml:space="preserve">WIP Name: </w:t>
@@ -235,8 +215,8 @@
           <w:rFonts w:ascii="Times New Roman" w:hAnsi="Times New Roman" w:cs="Times New Roman"/>
           <w:b/>
           <w:bCs/>
-          <w:sz w:val="24"/>
-          <w:szCs w:val="24"/>
+          <w:sz w:val="28"/>
+          <w:szCs w:val="28"/>
           <w:lang w:val="en-US"/>
         </w:rPr>
         <w:t>Blade of the Lost: The Silent Survivor</w:t>
@@ -260,8 +240,8 @@
           <w:rFonts w:ascii="Times New Roman" w:hAnsi="Times New Roman" w:cs="Times New Roman"/>
           <w:b/>
           <w:bCs/>
-          <w:sz w:val="24"/>
-          <w:szCs w:val="24"/>
+          <w:sz w:val="28"/>
+          <w:szCs w:val="28"/>
           <w:lang w:val="en-US"/>
         </w:rPr>
       </w:pPr>
@@ -270,8 +250,8 @@
           <w:rFonts w:ascii="Times New Roman" w:hAnsi="Times New Roman" w:cs="Times New Roman"/>
           <w:b/>
           <w:bCs/>
-          <w:sz w:val="24"/>
-          <w:szCs w:val="24"/>
+          <w:sz w:val="28"/>
+          <w:szCs w:val="28"/>
           <w:lang w:val="en-US"/>
         </w:rPr>
         <w:t>Game story:</w:t>
@@ -358,8 +338,8 @@
           <w:rFonts w:ascii="Times New Roman" w:hAnsi="Times New Roman" w:cs="Times New Roman"/>
           <w:b/>
           <w:bCs/>
-          <w:sz w:val="24"/>
-          <w:szCs w:val="24"/>
+          <w:sz w:val="28"/>
+          <w:szCs w:val="28"/>
           <w:lang w:val="en-US"/>
         </w:rPr>
       </w:pPr>
@@ -368,11 +348,22 @@
           <w:rFonts w:ascii="Times New Roman" w:hAnsi="Times New Roman" w:cs="Times New Roman"/>
           <w:b/>
           <w:bCs/>
-          <w:sz w:val="24"/>
-          <w:szCs w:val="24"/>
-          <w:lang w:val="en-US"/>
-        </w:rPr>
-        <w:t>System requirements:</w:t>
+          <w:sz w:val="28"/>
+          <w:szCs w:val="28"/>
+          <w:lang w:val="en-US"/>
+        </w:rPr>
+        <w:t>System requirements</w:t>
+      </w:r>
+      <w:r>
+        <w:rPr>
+          <w:rFonts w:ascii="Times New Roman" w:hAnsi="Times New Roman" w:cs="Times New Roman"/>
+          <w:b/>
+          <w:bCs/>
+          <w:sz w:val="28"/>
+          <w:szCs w:val="28"/>
+          <w:lang w:val="en-US"/>
+        </w:rPr>
+        <w:t>:</w:t>
       </w:r>
     </w:p>
     <w:p>
@@ -554,7 +545,6 @@
           <w:lang w:val="en-US"/>
         </w:rPr>
       </w:pPr>
-      <w:proofErr w:type="spellStart"/>
       <w:r>
         <w:rPr>
           <w:rFonts w:ascii="Times New Roman" w:hAnsi="Times New Roman" w:cs="Times New Roman"/>
@@ -571,9 +561,8 @@
           <w:szCs w:val="24"/>
           <w:lang w:val="en-US"/>
         </w:rPr>
-        <w:t>torahe</w:t>
-      </w:r>
-      <w:proofErr w:type="spellEnd"/>
+        <w:t>TORAGE</w:t>
+      </w:r>
       <w:r>
         <w:rPr>
           <w:rFonts w:ascii="Times New Roman" w:hAnsi="Times New Roman" w:cs="Times New Roman"/>
@@ -620,8 +609,8 @@
           <w:rFonts w:ascii="Times New Roman" w:hAnsi="Times New Roman" w:cs="Times New Roman"/>
           <w:b/>
           <w:bCs/>
-          <w:sz w:val="24"/>
-          <w:szCs w:val="24"/>
+          <w:sz w:val="28"/>
+          <w:szCs w:val="28"/>
           <w:lang w:val="en-US"/>
         </w:rPr>
       </w:pPr>
@@ -630,8 +619,8 @@
           <w:rFonts w:ascii="Times New Roman" w:hAnsi="Times New Roman" w:cs="Times New Roman"/>
           <w:b/>
           <w:bCs/>
-          <w:sz w:val="24"/>
-          <w:szCs w:val="24"/>
+          <w:sz w:val="28"/>
+          <w:szCs w:val="28"/>
           <w:lang w:val="en-US"/>
         </w:rPr>
         <w:t>Gameplay</w:t>
@@ -661,11 +650,11 @@
         <w:t>Combat and Power-Ups:</w:t>
       </w:r>
       <w:r>
-        <w:t xml:space="preserve"> Players engage in epic battles against waves of increasingly formidable enemies, honing their sword skills with two different attacks. The key to survival lies in collecting coins dropped by defeated foes, which can be </w:t>
+        <w:t xml:space="preserve"> Players engage in epic battles against waves of increasingly formidable enemies, honing their sword skills with two different attacks. </w:t>
       </w:r>
       <w:r>
         <w:lastRenderedPageBreak/>
-        <w:t>spent in a shop between waves. In this shop, players can purchase power-ups to boost their damage, health, armor, and more. With each new wave, the stakes rise, making the acquisition of power-ups a vital element of the gameplay. The shop offers a rotating selection of three items, and players can refresh the shop's inventory for a cost.</w:t>
+        <w:t>The key to survival lies in collecting coins dropped by defeated foes, which can be spent in a shop between waves. In this shop, players can purchase power-ups to boost their damage, health, armor, and more. With each new wave, the stakes rise, making the acquisition of power-ups a vital element of the gameplay. The shop offers a rotating selection of three items, and players can refresh the shop's inventory for a cost.</w:t>
       </w:r>
     </w:p>
     <w:p>
@@ -808,19 +797,23 @@
         <w:spacing w:before="100" w:beforeAutospacing="1" w:after="100" w:afterAutospacing="1" w:line="240" w:lineRule="auto"/>
         <w:rPr>
           <w:rFonts w:ascii="Times New Roman" w:eastAsia="Times New Roman" w:hAnsi="Times New Roman" w:cs="Times New Roman"/>
-          <w:kern w:val="0"/>
-          <w:sz w:val="24"/>
-          <w:szCs w:val="24"/>
-          <w:lang w:val="en-US" w:eastAsia="zh-TW"/>
-          <w14:ligatures w14:val="none"/>
-        </w:rPr>
-      </w:pPr>
-      <w:r>
-        <w:rPr>
-          <w:rFonts w:ascii="Times New Roman" w:eastAsia="Times New Roman" w:hAnsi="Times New Roman" w:cs="Times New Roman"/>
-          <w:kern w:val="0"/>
-          <w:sz w:val="24"/>
-          <w:szCs w:val="24"/>
+          <w:b/>
+          <w:bCs/>
+          <w:kern w:val="0"/>
+          <w:sz w:val="28"/>
+          <w:szCs w:val="28"/>
+          <w:lang w:val="en-US" w:eastAsia="zh-TW"/>
+          <w14:ligatures w14:val="none"/>
+        </w:rPr>
+      </w:pPr>
+      <w:r>
+        <w:rPr>
+          <w:rFonts w:ascii="Times New Roman" w:eastAsia="Times New Roman" w:hAnsi="Times New Roman" w:cs="Times New Roman"/>
+          <w:b/>
+          <w:bCs/>
+          <w:kern w:val="0"/>
+          <w:sz w:val="28"/>
+          <w:szCs w:val="28"/>
           <w:lang w:val="en-US" w:eastAsia="zh-TW"/>
           <w14:ligatures w14:val="none"/>
         </w:rPr>
@@ -1168,6 +1161,7 @@
           <w:lang w:val="en-US" w:eastAsia="zh-TW"/>
           <w14:ligatures w14:val="none"/>
         </w:rPr>
+        <w:lastRenderedPageBreak/>
         <w:t xml:space="preserve">Introduce the time-based wave system, </w:t>
       </w:r>
       <w:proofErr w:type="gramStart"/>
@@ -1220,7 +1214,6 @@
           <w:lang w:val="en-US" w:eastAsia="zh-TW"/>
           <w14:ligatures w14:val="none"/>
         </w:rPr>
-        <w:lastRenderedPageBreak/>
         <w:t>Implement a player respawn system to allow for continuous play.</w:t>
       </w:r>
     </w:p>
@@ -1866,8 +1859,8 @@
           <w:rFonts w:ascii="Times New Roman" w:hAnsi="Times New Roman" w:cs="Times New Roman"/>
           <w:b/>
           <w:bCs/>
-          <w:sz w:val="24"/>
-          <w:szCs w:val="24"/>
+          <w:sz w:val="28"/>
+          <w:szCs w:val="28"/>
           <w:lang w:val="en-US"/>
         </w:rPr>
       </w:pPr>
@@ -1876,167 +1869,718 @@
           <w:rFonts w:ascii="Times New Roman" w:hAnsi="Times New Roman" w:cs="Times New Roman"/>
           <w:b/>
           <w:bCs/>
-          <w:sz w:val="24"/>
-          <w:szCs w:val="24"/>
-          <w:lang w:val="en-US"/>
-        </w:rPr>
-        <w:t>Workload distribution</w:t>
-      </w:r>
-    </w:p>
-    <w:p>
-      <w:pPr>
-        <w:pStyle w:val="ListParagraph"/>
-        <w:numPr>
-          <w:ilvl w:val="0"/>
-          <w:numId w:val="10"/>
-        </w:numPr>
-        <w:rPr>
-          <w:rFonts w:ascii="Times New Roman" w:hAnsi="Times New Roman" w:cs="Times New Roman"/>
-          <w:sz w:val="24"/>
-          <w:szCs w:val="24"/>
-          <w:lang w:val="en-US"/>
-        </w:rPr>
-      </w:pPr>
-      <w:r>
-        <w:rPr>
-          <w:rFonts w:ascii="Times New Roman" w:hAnsi="Times New Roman" w:cs="Times New Roman"/>
-          <w:sz w:val="24"/>
-          <w:szCs w:val="24"/>
-          <w:lang w:val="en-US"/>
-        </w:rPr>
-        <w:t>Programming</w:t>
-      </w:r>
-    </w:p>
-    <w:p>
-      <w:pPr>
-        <w:pStyle w:val="ListParagraph"/>
-        <w:numPr>
-          <w:ilvl w:val="0"/>
-          <w:numId w:val="10"/>
-        </w:numPr>
-        <w:rPr>
-          <w:rFonts w:ascii="Times New Roman" w:hAnsi="Times New Roman" w:cs="Times New Roman"/>
-          <w:sz w:val="24"/>
-          <w:szCs w:val="24"/>
-          <w:lang w:val="en-US"/>
-        </w:rPr>
-      </w:pPr>
-      <w:r>
-        <w:rPr>
-          <w:rFonts w:ascii="Times New Roman" w:hAnsi="Times New Roman" w:cs="Times New Roman"/>
-          <w:sz w:val="24"/>
-          <w:szCs w:val="24"/>
-          <w:lang w:val="en-US"/>
-        </w:rPr>
-        <w:t>Animation</w:t>
-      </w:r>
-    </w:p>
-    <w:p>
-      <w:pPr>
-        <w:pStyle w:val="ListParagraph"/>
-        <w:numPr>
-          <w:ilvl w:val="0"/>
-          <w:numId w:val="10"/>
-        </w:numPr>
-        <w:rPr>
-          <w:rFonts w:ascii="Times New Roman" w:hAnsi="Times New Roman" w:cs="Times New Roman"/>
-          <w:sz w:val="24"/>
-          <w:szCs w:val="24"/>
-          <w:lang w:val="en-US"/>
-        </w:rPr>
-      </w:pPr>
-      <w:r>
-        <w:rPr>
-          <w:rFonts w:ascii="Times New Roman" w:hAnsi="Times New Roman" w:cs="Times New Roman"/>
-          <w:sz w:val="24"/>
-          <w:szCs w:val="24"/>
-          <w:lang w:val="en-US"/>
-        </w:rPr>
-        <w:t>Level Design</w:t>
-      </w:r>
-    </w:p>
-    <w:p>
-      <w:pPr>
-        <w:pStyle w:val="ListParagraph"/>
-        <w:numPr>
-          <w:ilvl w:val="0"/>
-          <w:numId w:val="10"/>
-        </w:numPr>
-        <w:rPr>
-          <w:rFonts w:ascii="Times New Roman" w:hAnsi="Times New Roman" w:cs="Times New Roman"/>
-          <w:sz w:val="24"/>
-          <w:szCs w:val="24"/>
-          <w:lang w:val="en-US"/>
-        </w:rPr>
-      </w:pPr>
-      <w:r>
-        <w:rPr>
-          <w:rFonts w:ascii="Times New Roman" w:hAnsi="Times New Roman" w:cs="Times New Roman"/>
-          <w:sz w:val="24"/>
-          <w:szCs w:val="24"/>
-          <w:lang w:val="en-US"/>
-        </w:rPr>
-        <w:t>Audio</w:t>
-      </w:r>
-    </w:p>
-    <w:p>
-      <w:pPr>
-        <w:pStyle w:val="ListParagraph"/>
-        <w:numPr>
-          <w:ilvl w:val="0"/>
-          <w:numId w:val="10"/>
-        </w:numPr>
-        <w:rPr>
-          <w:rFonts w:ascii="Times New Roman" w:hAnsi="Times New Roman" w:cs="Times New Roman"/>
-          <w:sz w:val="24"/>
-          <w:szCs w:val="24"/>
-          <w:lang w:val="en-US"/>
-        </w:rPr>
-      </w:pPr>
-      <w:r>
-        <w:rPr>
-          <w:rFonts w:ascii="Times New Roman" w:hAnsi="Times New Roman" w:cs="Times New Roman"/>
-          <w:sz w:val="24"/>
-          <w:szCs w:val="24"/>
-          <w:lang w:val="en-US"/>
-        </w:rPr>
-        <w:t>Presentations and videos</w:t>
-      </w:r>
-    </w:p>
-    <w:p>
-      <w:pPr>
-        <w:pStyle w:val="ListParagraph"/>
-        <w:numPr>
-          <w:ilvl w:val="0"/>
-          <w:numId w:val="10"/>
-        </w:numPr>
-        <w:rPr>
-          <w:rFonts w:ascii="Times New Roman" w:hAnsi="Times New Roman" w:cs="Times New Roman"/>
-          <w:sz w:val="24"/>
-          <w:szCs w:val="24"/>
-          <w:lang w:val="en-US"/>
-        </w:rPr>
-      </w:pPr>
-      <w:r>
-        <w:rPr>
-          <w:rFonts w:ascii="Times New Roman" w:hAnsi="Times New Roman" w:cs="Times New Roman"/>
-          <w:sz w:val="24"/>
-          <w:szCs w:val="24"/>
-          <w:lang w:val="en-US"/>
-        </w:rPr>
-        <w:t>Reports</w:t>
-      </w:r>
-    </w:p>
-    <w:p>
-      <w:pPr>
+          <w:sz w:val="28"/>
+          <w:szCs w:val="28"/>
+          <w:lang w:val="en-US"/>
+        </w:rPr>
+        <w:t>Workload Distribution</w:t>
+      </w:r>
+      <w:r>
         <w:rPr>
           <w:rFonts w:ascii="Times New Roman" w:hAnsi="Times New Roman" w:cs="Times New Roman"/>
           <w:b/>
           <w:bCs/>
-          <w:sz w:val="24"/>
-          <w:szCs w:val="24"/>
-        </w:rPr>
-      </w:pPr>
+          <w:sz w:val="28"/>
+          <w:szCs w:val="28"/>
+          <w:lang w:val="en-US"/>
+        </w:rPr>
+        <w:t>:</w:t>
+      </w:r>
+    </w:p>
+    <w:p>
+      <w:pPr>
+        <w:jc w:val="center"/>
+        <w:rPr>
+          <w:rFonts w:ascii="Times New Roman" w:hAnsi="Times New Roman" w:cs="Times New Roman"/>
+          <w:i/>
+          <w:iCs/>
+          <w:sz w:val="24"/>
+          <w:szCs w:val="24"/>
+          <w:lang w:val="en-US"/>
+        </w:rPr>
+      </w:pPr>
+      <w:r>
+        <w:rPr>
+          <w:rFonts w:ascii="Times New Roman" w:hAnsi="Times New Roman" w:cs="Times New Roman"/>
+          <w:i/>
+          <w:iCs/>
+          <w:sz w:val="24"/>
+          <w:szCs w:val="24"/>
+          <w:lang w:val="en-US"/>
+        </w:rPr>
+        <w:t xml:space="preserve">Remainder of October and </w:t>
+      </w:r>
+      <w:r>
+        <w:rPr>
+          <w:rFonts w:ascii="Times New Roman" w:hAnsi="Times New Roman" w:cs="Times New Roman"/>
+          <w:i/>
+          <w:iCs/>
+          <w:sz w:val="24"/>
+          <w:szCs w:val="24"/>
+          <w:lang w:val="en-US"/>
+        </w:rPr>
+        <w:t>November</w:t>
+      </w:r>
+    </w:p>
+    <w:p>
+      <w:pPr>
+        <w:pStyle w:val="ListParagraph"/>
+        <w:numPr>
+          <w:ilvl w:val="0"/>
+          <w:numId w:val="15"/>
+        </w:numPr>
+        <w:jc w:val="both"/>
+        <w:rPr>
+          <w:rFonts w:ascii="Times New Roman" w:hAnsi="Times New Roman" w:cs="Times New Roman"/>
+          <w:sz w:val="24"/>
+          <w:szCs w:val="24"/>
+          <w:lang w:val="en-US"/>
+        </w:rPr>
+      </w:pPr>
+      <w:r>
+        <w:rPr>
+          <w:rFonts w:ascii="Times New Roman" w:hAnsi="Times New Roman" w:cs="Times New Roman"/>
+          <w:sz w:val="24"/>
+          <w:szCs w:val="24"/>
+          <w:lang w:val="en-US"/>
+        </w:rPr>
+        <w:t>Basic Gameplay and Systems (Foundations)</w:t>
+      </w:r>
+    </w:p>
+    <w:p>
+      <w:pPr>
+        <w:pStyle w:val="ListParagraph"/>
+        <w:numPr>
+          <w:ilvl w:val="1"/>
+          <w:numId w:val="15"/>
+        </w:numPr>
+        <w:jc w:val="both"/>
+        <w:rPr>
+          <w:rFonts w:ascii="Times New Roman" w:hAnsi="Times New Roman" w:cs="Times New Roman"/>
+          <w:sz w:val="24"/>
+          <w:szCs w:val="24"/>
+          <w:lang w:val="en-US"/>
+        </w:rPr>
+      </w:pPr>
+      <w:r>
+        <w:rPr>
+          <w:rFonts w:ascii="Times New Roman" w:hAnsi="Times New Roman" w:cs="Times New Roman"/>
+          <w:sz w:val="24"/>
+          <w:szCs w:val="24"/>
+          <w:lang w:val="en-US"/>
+        </w:rPr>
+        <w:t>Josef: Implement the shop system and rudimentary combat and inventory functionality.</w:t>
+      </w:r>
+      <w:r>
+        <w:rPr>
+          <w:rFonts w:ascii="Times New Roman" w:hAnsi="Times New Roman" w:cs="Times New Roman"/>
+          <w:sz w:val="24"/>
+          <w:szCs w:val="24"/>
+          <w:lang w:val="en-US"/>
+        </w:rPr>
+        <w:t xml:space="preserve"> </w:t>
+      </w:r>
+      <w:r>
+        <w:rPr>
+          <w:rFonts w:ascii="Times New Roman" w:hAnsi="Times New Roman" w:cs="Times New Roman"/>
+          <w:sz w:val="24"/>
+          <w:szCs w:val="24"/>
+          <w:lang w:val="en-US"/>
+        </w:rPr>
+        <w:t>Develop core game mechanics, including player controls and basic enemy interactions.</w:t>
+      </w:r>
+    </w:p>
+    <w:p>
+      <w:pPr>
+        <w:pStyle w:val="ListParagraph"/>
+        <w:numPr>
+          <w:ilvl w:val="0"/>
+          <w:numId w:val="15"/>
+        </w:numPr>
+        <w:jc w:val="both"/>
+        <w:rPr>
+          <w:rFonts w:ascii="Times New Roman" w:hAnsi="Times New Roman" w:cs="Times New Roman"/>
+          <w:sz w:val="24"/>
+          <w:szCs w:val="24"/>
+          <w:lang w:val="en-US"/>
+        </w:rPr>
+      </w:pPr>
+      <w:r>
+        <w:rPr>
+          <w:rFonts w:ascii="Times New Roman" w:hAnsi="Times New Roman" w:cs="Times New Roman"/>
+          <w:sz w:val="24"/>
+          <w:szCs w:val="24"/>
+          <w:lang w:val="en-US"/>
+        </w:rPr>
+        <w:lastRenderedPageBreak/>
+        <w:t>World Building and Aesthetic Enhancements</w:t>
+      </w:r>
+    </w:p>
+    <w:p>
+      <w:pPr>
+        <w:pStyle w:val="ListParagraph"/>
+        <w:numPr>
+          <w:ilvl w:val="1"/>
+          <w:numId w:val="15"/>
+        </w:numPr>
+        <w:jc w:val="both"/>
+        <w:rPr>
+          <w:rFonts w:ascii="Times New Roman" w:hAnsi="Times New Roman" w:cs="Times New Roman"/>
+          <w:sz w:val="24"/>
+          <w:szCs w:val="24"/>
+          <w:lang w:val="en-US"/>
+        </w:rPr>
+      </w:pPr>
+      <w:r>
+        <w:rPr>
+          <w:rFonts w:ascii="Times New Roman" w:hAnsi="Times New Roman" w:cs="Times New Roman"/>
+          <w:sz w:val="24"/>
+          <w:szCs w:val="24"/>
+          <w:lang w:val="en-US"/>
+        </w:rPr>
+        <w:t>Eduin: Create the game's arena using downloaded 3D models and assets.</w:t>
+      </w:r>
+    </w:p>
+    <w:p>
+      <w:pPr>
+        <w:pStyle w:val="ListParagraph"/>
+        <w:numPr>
+          <w:ilvl w:val="1"/>
+          <w:numId w:val="15"/>
+        </w:numPr>
+        <w:jc w:val="both"/>
+        <w:rPr>
+          <w:rFonts w:ascii="Times New Roman" w:hAnsi="Times New Roman" w:cs="Times New Roman"/>
+          <w:sz w:val="24"/>
+          <w:szCs w:val="24"/>
+          <w:lang w:val="en-US"/>
+        </w:rPr>
+      </w:pPr>
+      <w:r>
+        <w:rPr>
+          <w:rFonts w:ascii="Times New Roman" w:hAnsi="Times New Roman" w:cs="Times New Roman"/>
+          <w:sz w:val="24"/>
+          <w:szCs w:val="24"/>
+          <w:lang w:val="en-US"/>
+        </w:rPr>
+        <w:t>Josef: Lay the groundwork for advanced statistics and tracking systems related to player and enemy interactions.</w:t>
+      </w:r>
+    </w:p>
+    <w:p>
+      <w:pPr>
+        <w:pStyle w:val="ListParagraph"/>
+        <w:numPr>
+          <w:ilvl w:val="0"/>
+          <w:numId w:val="15"/>
+        </w:numPr>
+        <w:jc w:val="both"/>
+        <w:rPr>
+          <w:rFonts w:ascii="Times New Roman" w:hAnsi="Times New Roman" w:cs="Times New Roman"/>
+          <w:sz w:val="24"/>
+          <w:szCs w:val="24"/>
+          <w:lang w:val="en-US"/>
+        </w:rPr>
+      </w:pPr>
+      <w:r>
+        <w:rPr>
+          <w:rFonts w:ascii="Times New Roman" w:hAnsi="Times New Roman" w:cs="Times New Roman"/>
+          <w:sz w:val="24"/>
+          <w:szCs w:val="24"/>
+          <w:lang w:val="en-US"/>
+        </w:rPr>
+        <w:t>Character Animation and Combat Refinements</w:t>
+      </w:r>
+    </w:p>
+    <w:p>
+      <w:pPr>
+        <w:pStyle w:val="ListParagraph"/>
+        <w:numPr>
+          <w:ilvl w:val="1"/>
+          <w:numId w:val="15"/>
+        </w:numPr>
+        <w:jc w:val="both"/>
+        <w:rPr>
+          <w:rFonts w:ascii="Times New Roman" w:hAnsi="Times New Roman" w:cs="Times New Roman"/>
+          <w:sz w:val="24"/>
+          <w:szCs w:val="24"/>
+          <w:lang w:val="en-US"/>
+        </w:rPr>
+      </w:pPr>
+      <w:r>
+        <w:rPr>
+          <w:rFonts w:ascii="Times New Roman" w:hAnsi="Times New Roman" w:cs="Times New Roman"/>
+          <w:sz w:val="24"/>
+          <w:szCs w:val="24"/>
+          <w:lang w:val="en-US"/>
+        </w:rPr>
+        <w:t>Eduin: Begin character animation and movement improvements for both player and enemy.</w:t>
+      </w:r>
+    </w:p>
+    <w:p>
+      <w:pPr>
+        <w:pStyle w:val="ListParagraph"/>
+        <w:numPr>
+          <w:ilvl w:val="1"/>
+          <w:numId w:val="15"/>
+        </w:numPr>
+        <w:jc w:val="both"/>
+        <w:rPr>
+          <w:rFonts w:ascii="Times New Roman" w:hAnsi="Times New Roman" w:cs="Times New Roman"/>
+          <w:sz w:val="24"/>
+          <w:szCs w:val="24"/>
+          <w:lang w:val="en-US"/>
+        </w:rPr>
+      </w:pPr>
+      <w:r>
+        <w:rPr>
+          <w:rFonts w:ascii="Times New Roman" w:hAnsi="Times New Roman" w:cs="Times New Roman"/>
+          <w:sz w:val="24"/>
+          <w:szCs w:val="24"/>
+          <w:lang w:val="en-US"/>
+        </w:rPr>
+        <w:t>Josef: Work on enhancing the player's combat abilities, including the second attack and refining character movement.</w:t>
+      </w:r>
+    </w:p>
+    <w:p>
+      <w:pPr>
+        <w:pStyle w:val="ListParagraph"/>
+        <w:numPr>
+          <w:ilvl w:val="0"/>
+          <w:numId w:val="15"/>
+        </w:numPr>
+        <w:jc w:val="both"/>
+        <w:rPr>
+          <w:rFonts w:ascii="Times New Roman" w:hAnsi="Times New Roman" w:cs="Times New Roman"/>
+          <w:sz w:val="24"/>
+          <w:szCs w:val="24"/>
+          <w:lang w:val="en-US"/>
+        </w:rPr>
+      </w:pPr>
+      <w:r>
+        <w:rPr>
+          <w:rFonts w:ascii="Times New Roman" w:hAnsi="Times New Roman" w:cs="Times New Roman"/>
+          <w:sz w:val="24"/>
+          <w:szCs w:val="24"/>
+          <w:lang w:val="en-US"/>
+        </w:rPr>
+        <w:t xml:space="preserve">Time-Based Waves and User </w:t>
+      </w:r>
+      <w:proofErr w:type="spellStart"/>
+      <w:r>
+        <w:rPr>
+          <w:rFonts w:ascii="Times New Roman" w:hAnsi="Times New Roman" w:cs="Times New Roman"/>
+          <w:sz w:val="24"/>
+          <w:szCs w:val="24"/>
+          <w:lang w:val="en-US"/>
+        </w:rPr>
+        <w:t>Interface</w:t>
+      </w:r>
+      <w:proofErr w:type="spellEnd"/>
+    </w:p>
+    <w:p>
+      <w:pPr>
+        <w:pStyle w:val="ListParagraph"/>
+        <w:numPr>
+          <w:ilvl w:val="1"/>
+          <w:numId w:val="15"/>
+        </w:numPr>
+        <w:jc w:val="both"/>
+        <w:rPr>
+          <w:rFonts w:ascii="Times New Roman" w:hAnsi="Times New Roman" w:cs="Times New Roman"/>
+          <w:sz w:val="24"/>
+          <w:szCs w:val="24"/>
+          <w:lang w:val="en-US"/>
+        </w:rPr>
+      </w:pPr>
+      <w:r>
+        <w:rPr>
+          <w:rFonts w:ascii="Times New Roman" w:hAnsi="Times New Roman" w:cs="Times New Roman"/>
+          <w:sz w:val="24"/>
+          <w:szCs w:val="24"/>
+          <w:lang w:val="en-US"/>
+        </w:rPr>
+        <w:t>Eduin: Implement the time-based wave system and player respawn functionality.</w:t>
+      </w:r>
+    </w:p>
+    <w:p>
+      <w:pPr>
+        <w:pStyle w:val="ListParagraph"/>
+        <w:numPr>
+          <w:ilvl w:val="1"/>
+          <w:numId w:val="15"/>
+        </w:numPr>
+        <w:jc w:val="both"/>
+        <w:rPr>
+          <w:rFonts w:ascii="Times New Roman" w:hAnsi="Times New Roman" w:cs="Times New Roman"/>
+          <w:sz w:val="24"/>
+          <w:szCs w:val="24"/>
+          <w:lang w:val="en-US"/>
+        </w:rPr>
+      </w:pPr>
+      <w:r>
+        <w:rPr>
+          <w:rFonts w:ascii="Times New Roman" w:hAnsi="Times New Roman" w:cs="Times New Roman"/>
+          <w:sz w:val="24"/>
+          <w:szCs w:val="24"/>
+          <w:lang w:val="en-US"/>
+        </w:rPr>
+        <w:t>Josef: Develop the main menu for player navigation and game settings, including defining enemy wave mechanics.</w:t>
+      </w:r>
+    </w:p>
+    <w:p>
+      <w:pPr>
+        <w:jc w:val="both"/>
+        <w:rPr>
+          <w:rFonts w:ascii="Times New Roman" w:hAnsi="Times New Roman" w:cs="Times New Roman"/>
+          <w:sz w:val="24"/>
+          <w:szCs w:val="24"/>
+          <w:lang w:val="en-US"/>
+        </w:rPr>
+      </w:pPr>
+    </w:p>
+    <w:p>
+      <w:pPr>
+        <w:jc w:val="center"/>
+        <w:rPr>
+          <w:rFonts w:ascii="Times New Roman" w:hAnsi="Times New Roman" w:cs="Times New Roman"/>
+          <w:i/>
+          <w:iCs/>
+          <w:sz w:val="24"/>
+          <w:szCs w:val="24"/>
+          <w:lang w:val="en-US"/>
+        </w:rPr>
+      </w:pPr>
+      <w:r>
+        <w:rPr>
+          <w:rFonts w:ascii="Times New Roman" w:hAnsi="Times New Roman" w:cs="Times New Roman"/>
+          <w:i/>
+          <w:iCs/>
+          <w:sz w:val="24"/>
+          <w:szCs w:val="24"/>
+          <w:lang w:val="en-US"/>
+        </w:rPr>
+        <w:t>December</w:t>
+      </w:r>
+    </w:p>
+    <w:p>
+      <w:pPr>
+        <w:pStyle w:val="ListParagraph"/>
+        <w:numPr>
+          <w:ilvl w:val="0"/>
+          <w:numId w:val="15"/>
+        </w:numPr>
+        <w:jc w:val="both"/>
+        <w:rPr>
+          <w:rFonts w:ascii="Times New Roman" w:hAnsi="Times New Roman" w:cs="Times New Roman"/>
+          <w:sz w:val="24"/>
+          <w:szCs w:val="24"/>
+          <w:lang w:val="en-US"/>
+        </w:rPr>
+      </w:pPr>
+      <w:r>
+        <w:rPr>
+          <w:rFonts w:ascii="Times New Roman" w:hAnsi="Times New Roman" w:cs="Times New Roman"/>
+          <w:sz w:val="24"/>
+          <w:szCs w:val="24"/>
+          <w:lang w:val="en-US"/>
+        </w:rPr>
+        <w:t>Diverse Enemies and Expanded Inventory</w:t>
+      </w:r>
+    </w:p>
+    <w:p>
+      <w:pPr>
+        <w:pStyle w:val="ListParagraph"/>
+        <w:numPr>
+          <w:ilvl w:val="1"/>
+          <w:numId w:val="15"/>
+        </w:numPr>
+        <w:jc w:val="both"/>
+        <w:rPr>
+          <w:rFonts w:ascii="Times New Roman" w:hAnsi="Times New Roman" w:cs="Times New Roman"/>
+          <w:sz w:val="24"/>
+          <w:szCs w:val="24"/>
+          <w:lang w:val="en-US"/>
+        </w:rPr>
+      </w:pPr>
+      <w:r>
+        <w:rPr>
+          <w:rFonts w:ascii="Times New Roman" w:hAnsi="Times New Roman" w:cs="Times New Roman"/>
+          <w:sz w:val="24"/>
+          <w:szCs w:val="24"/>
+          <w:lang w:val="en-US"/>
+        </w:rPr>
+        <w:t>Eduin: Introduce a variety of new enemies with unique behaviors and abilities.</w:t>
+      </w:r>
+    </w:p>
+    <w:p>
+      <w:pPr>
+        <w:pStyle w:val="ListParagraph"/>
+        <w:numPr>
+          <w:ilvl w:val="1"/>
+          <w:numId w:val="15"/>
+        </w:numPr>
+        <w:jc w:val="both"/>
+        <w:rPr>
+          <w:rFonts w:ascii="Times New Roman" w:hAnsi="Times New Roman" w:cs="Times New Roman"/>
+          <w:sz w:val="24"/>
+          <w:szCs w:val="24"/>
+          <w:lang w:val="en-US"/>
+        </w:rPr>
+      </w:pPr>
+      <w:r>
+        <w:rPr>
+          <w:rFonts w:ascii="Times New Roman" w:hAnsi="Times New Roman" w:cs="Times New Roman"/>
+          <w:sz w:val="24"/>
+          <w:szCs w:val="24"/>
+          <w:lang w:val="en-US"/>
+        </w:rPr>
+        <w:t>Josef: Expand the inventory system to accommodate different items and power-ups, adding complexity to character customization.</w:t>
+      </w:r>
+    </w:p>
+    <w:p>
+      <w:pPr>
+        <w:pStyle w:val="ListParagraph"/>
+        <w:numPr>
+          <w:ilvl w:val="0"/>
+          <w:numId w:val="15"/>
+        </w:numPr>
+        <w:jc w:val="both"/>
+        <w:rPr>
+          <w:rFonts w:ascii="Times New Roman" w:hAnsi="Times New Roman" w:cs="Times New Roman"/>
+          <w:sz w:val="24"/>
+          <w:szCs w:val="24"/>
+          <w:lang w:val="en-US"/>
+        </w:rPr>
+      </w:pPr>
+      <w:r>
+        <w:rPr>
+          <w:rFonts w:ascii="Times New Roman" w:hAnsi="Times New Roman" w:cs="Times New Roman"/>
+          <w:sz w:val="24"/>
+          <w:szCs w:val="24"/>
+          <w:lang w:val="en-US"/>
+        </w:rPr>
+        <w:t>Spells and Magic System</w:t>
+      </w:r>
+    </w:p>
+    <w:p>
+      <w:pPr>
+        <w:pStyle w:val="ListParagraph"/>
+        <w:numPr>
+          <w:ilvl w:val="1"/>
+          <w:numId w:val="15"/>
+        </w:numPr>
+        <w:jc w:val="both"/>
+        <w:rPr>
+          <w:rFonts w:ascii="Times New Roman" w:hAnsi="Times New Roman" w:cs="Times New Roman"/>
+          <w:sz w:val="24"/>
+          <w:szCs w:val="24"/>
+          <w:lang w:val="en-US"/>
+        </w:rPr>
+      </w:pPr>
+      <w:r>
+        <w:rPr>
+          <w:rFonts w:ascii="Times New Roman" w:hAnsi="Times New Roman" w:cs="Times New Roman"/>
+          <w:sz w:val="24"/>
+          <w:szCs w:val="24"/>
+          <w:lang w:val="en-US"/>
+        </w:rPr>
+        <w:t>Eduin: Incorporate magical abilities, such as charm and freeze spells, into the gameplay.</w:t>
+      </w:r>
+    </w:p>
+    <w:p>
+      <w:pPr>
+        <w:pStyle w:val="ListParagraph"/>
+        <w:numPr>
+          <w:ilvl w:val="1"/>
+          <w:numId w:val="15"/>
+        </w:numPr>
+        <w:jc w:val="both"/>
+        <w:rPr>
+          <w:rFonts w:ascii="Times New Roman" w:hAnsi="Times New Roman" w:cs="Times New Roman"/>
+          <w:sz w:val="24"/>
+          <w:szCs w:val="24"/>
+          <w:lang w:val="en-US"/>
+        </w:rPr>
+      </w:pPr>
+      <w:r>
+        <w:rPr>
+          <w:rFonts w:ascii="Times New Roman" w:hAnsi="Times New Roman" w:cs="Times New Roman"/>
+          <w:sz w:val="24"/>
+          <w:szCs w:val="24"/>
+          <w:lang w:val="en-US"/>
+        </w:rPr>
+        <w:t>Josef: Design and implement the visual effects and mechanics associated with these spells to enhance gameplay.</w:t>
+      </w:r>
+    </w:p>
+    <w:p>
+      <w:pPr>
+        <w:pStyle w:val="ListParagraph"/>
+        <w:numPr>
+          <w:ilvl w:val="0"/>
+          <w:numId w:val="15"/>
+        </w:numPr>
+        <w:jc w:val="both"/>
+        <w:rPr>
+          <w:rFonts w:ascii="Times New Roman" w:hAnsi="Times New Roman" w:cs="Times New Roman"/>
+          <w:sz w:val="24"/>
+          <w:szCs w:val="24"/>
+          <w:lang w:val="en-US"/>
+        </w:rPr>
+      </w:pPr>
+      <w:r>
+        <w:rPr>
+          <w:rFonts w:ascii="Times New Roman" w:hAnsi="Times New Roman" w:cs="Times New Roman"/>
+          <w:sz w:val="24"/>
+          <w:szCs w:val="24"/>
+          <w:lang w:val="en-US"/>
+        </w:rPr>
+        <w:t>Boss Battles and Scaling Challenge</w:t>
+      </w:r>
+    </w:p>
+    <w:p>
+      <w:pPr>
+        <w:pStyle w:val="ListParagraph"/>
+        <w:numPr>
+          <w:ilvl w:val="1"/>
+          <w:numId w:val="15"/>
+        </w:numPr>
+        <w:jc w:val="both"/>
+        <w:rPr>
+          <w:rFonts w:ascii="Times New Roman" w:hAnsi="Times New Roman" w:cs="Times New Roman"/>
+          <w:sz w:val="24"/>
+          <w:szCs w:val="24"/>
+          <w:lang w:val="en-US"/>
+        </w:rPr>
+      </w:pPr>
+      <w:r>
+        <w:rPr>
+          <w:rFonts w:ascii="Times New Roman" w:hAnsi="Times New Roman" w:cs="Times New Roman"/>
+          <w:sz w:val="24"/>
+          <w:szCs w:val="24"/>
+          <w:lang w:val="en-US"/>
+        </w:rPr>
+        <w:t>Eduin: Focus on creating challenging boss encounters that disrupt the wave-based progression.</w:t>
+      </w:r>
+    </w:p>
+    <w:p>
+      <w:pPr>
+        <w:pStyle w:val="ListParagraph"/>
+        <w:numPr>
+          <w:ilvl w:val="1"/>
+          <w:numId w:val="15"/>
+        </w:numPr>
+        <w:jc w:val="both"/>
+        <w:rPr>
+          <w:rFonts w:ascii="Times New Roman" w:hAnsi="Times New Roman" w:cs="Times New Roman"/>
+          <w:sz w:val="24"/>
+          <w:szCs w:val="24"/>
+          <w:lang w:val="en-US"/>
+        </w:rPr>
+      </w:pPr>
+      <w:r>
+        <w:rPr>
+          <w:rFonts w:ascii="Times New Roman" w:hAnsi="Times New Roman" w:cs="Times New Roman"/>
+          <w:sz w:val="24"/>
+          <w:szCs w:val="24"/>
+          <w:lang w:val="en-US"/>
+        </w:rPr>
+        <w:t>Josef: Implement the scaling difficulty system that adapts to the player's performance for a consistently engaging experience.</w:t>
+      </w:r>
+    </w:p>
+    <w:p>
+      <w:pPr>
+        <w:pStyle w:val="ListParagraph"/>
+        <w:numPr>
+          <w:ilvl w:val="0"/>
+          <w:numId w:val="15"/>
+        </w:numPr>
+        <w:jc w:val="both"/>
+        <w:rPr>
+          <w:rFonts w:ascii="Times New Roman" w:hAnsi="Times New Roman" w:cs="Times New Roman"/>
+          <w:sz w:val="24"/>
+          <w:szCs w:val="24"/>
+          <w:lang w:val="en-US"/>
+        </w:rPr>
+      </w:pPr>
+      <w:r>
+        <w:rPr>
+          <w:rFonts w:ascii="Times New Roman" w:hAnsi="Times New Roman" w:cs="Times New Roman"/>
+          <w:sz w:val="24"/>
+          <w:szCs w:val="24"/>
+          <w:lang w:val="en-US"/>
+        </w:rPr>
+        <w:t>Narrative and Lore Integration (</w:t>
+      </w:r>
+      <w:r>
+        <w:rPr>
+          <w:rFonts w:ascii="Times New Roman" w:hAnsi="Times New Roman" w:cs="Times New Roman"/>
+          <w:sz w:val="24"/>
+          <w:szCs w:val="24"/>
+          <w:lang w:val="en-US"/>
+        </w:rPr>
+        <w:t>tentative</w:t>
+      </w:r>
+      <w:r>
+        <w:rPr>
+          <w:rFonts w:ascii="Times New Roman" w:hAnsi="Times New Roman" w:cs="Times New Roman"/>
+          <w:sz w:val="24"/>
+          <w:szCs w:val="24"/>
+          <w:lang w:val="en-US"/>
+        </w:rPr>
+        <w:t>)</w:t>
+      </w:r>
+    </w:p>
+    <w:p>
+      <w:pPr>
+        <w:pStyle w:val="ListParagraph"/>
+        <w:numPr>
+          <w:ilvl w:val="1"/>
+          <w:numId w:val="15"/>
+        </w:numPr>
+        <w:jc w:val="both"/>
+        <w:rPr>
+          <w:rFonts w:ascii="Times New Roman" w:hAnsi="Times New Roman" w:cs="Times New Roman"/>
+          <w:sz w:val="24"/>
+          <w:szCs w:val="24"/>
+          <w:lang w:val="en-US"/>
+        </w:rPr>
+      </w:pPr>
+      <w:r>
+        <w:rPr>
+          <w:rFonts w:ascii="Times New Roman" w:hAnsi="Times New Roman" w:cs="Times New Roman"/>
+          <w:sz w:val="24"/>
+          <w:szCs w:val="24"/>
+          <w:lang w:val="en-US"/>
+        </w:rPr>
+        <w:t>Eduin</w:t>
+      </w:r>
+      <w:r>
+        <w:rPr>
+          <w:rFonts w:ascii="Times New Roman" w:hAnsi="Times New Roman" w:cs="Times New Roman"/>
+          <w:sz w:val="24"/>
+          <w:szCs w:val="24"/>
+          <w:lang w:val="en-US"/>
+        </w:rPr>
+        <w:t>,</w:t>
+      </w:r>
+      <w:r>
+        <w:rPr>
+          <w:rFonts w:ascii="Times New Roman" w:hAnsi="Times New Roman" w:cs="Times New Roman"/>
+          <w:sz w:val="24"/>
+          <w:szCs w:val="24"/>
+          <w:lang w:val="en-US"/>
+        </w:rPr>
+        <w:t xml:space="preserve"> Josef</w:t>
+      </w:r>
+      <w:r>
+        <w:rPr>
+          <w:rFonts w:ascii="Times New Roman" w:hAnsi="Times New Roman" w:cs="Times New Roman"/>
+          <w:sz w:val="24"/>
+          <w:szCs w:val="24"/>
+          <w:lang w:val="en-US"/>
+        </w:rPr>
+        <w:t xml:space="preserve">, and </w:t>
+      </w:r>
       <w:r>
         <w:rPr>
           <w:rFonts w:ascii="Times New Roman" w:hAnsi="Times New Roman" w:cs="Times New Roman"/>
@@ -2044,19 +2588,189 @@
           <w:bCs/>
           <w:sz w:val="24"/>
           <w:szCs w:val="24"/>
-        </w:rPr>
-        <w:lastRenderedPageBreak/>
-        <w:t>SWOT</w:t>
-      </w:r>
-    </w:p>
-    <w:p>
-      <w:pPr>
+          <w:lang w:val="en-US"/>
+        </w:rPr>
+        <w:t>ChatGPT</w:t>
+      </w:r>
+      <w:r>
+        <w:rPr>
+          <w:rFonts w:ascii="Times New Roman" w:hAnsi="Times New Roman" w:cs="Times New Roman"/>
+          <w:sz w:val="24"/>
+          <w:szCs w:val="24"/>
+          <w:lang w:val="en-US"/>
+        </w:rPr>
+        <w:t xml:space="preserve"> (collaborative effort): Develop a captivating storyline, integrating lore fragments and narrative elements into the game world.</w:t>
+      </w:r>
+      <w:r>
+        <w:rPr>
+          <w:rFonts w:ascii="Times New Roman" w:hAnsi="Times New Roman" w:cs="Times New Roman"/>
+          <w:sz w:val="24"/>
+          <w:szCs w:val="24"/>
+          <w:lang w:val="en-US"/>
+        </w:rPr>
+        <w:t xml:space="preserve"> To avoid spending too much time, the prompt engineering of ChatGPT will be used.</w:t>
+      </w:r>
+    </w:p>
+    <w:p>
+      <w:pPr>
+        <w:pStyle w:val="ListParagraph"/>
+        <w:numPr>
+          <w:ilvl w:val="0"/>
+          <w:numId w:val="15"/>
+        </w:numPr>
+        <w:jc w:val="both"/>
+        <w:rPr>
+          <w:rFonts w:ascii="Times New Roman" w:hAnsi="Times New Roman" w:cs="Times New Roman"/>
+          <w:sz w:val="24"/>
+          <w:szCs w:val="24"/>
+          <w:lang w:val="en-US"/>
+        </w:rPr>
+      </w:pPr>
+      <w:r>
+        <w:rPr>
+          <w:rFonts w:ascii="Times New Roman" w:hAnsi="Times New Roman" w:cs="Times New Roman"/>
+          <w:sz w:val="24"/>
+          <w:szCs w:val="24"/>
+          <w:lang w:val="en-US"/>
+        </w:rPr>
+        <w:t>Sound and Music Integration (</w:t>
+      </w:r>
+      <w:r>
+        <w:rPr>
+          <w:rFonts w:ascii="Times New Roman" w:hAnsi="Times New Roman" w:cs="Times New Roman"/>
+          <w:sz w:val="24"/>
+          <w:szCs w:val="24"/>
+          <w:lang w:val="en-US"/>
+        </w:rPr>
+        <w:t>tentative</w:t>
+      </w:r>
+      <w:r>
+        <w:rPr>
+          <w:rFonts w:ascii="Times New Roman" w:hAnsi="Times New Roman" w:cs="Times New Roman"/>
+          <w:sz w:val="24"/>
+          <w:szCs w:val="24"/>
+          <w:lang w:val="en-US"/>
+        </w:rPr>
+        <w:t>)</w:t>
+      </w:r>
+    </w:p>
+    <w:p>
+      <w:pPr>
+        <w:pStyle w:val="ListParagraph"/>
+        <w:numPr>
+          <w:ilvl w:val="1"/>
+          <w:numId w:val="15"/>
+        </w:numPr>
+        <w:jc w:val="both"/>
+        <w:rPr>
+          <w:rFonts w:ascii="Times New Roman" w:hAnsi="Times New Roman" w:cs="Times New Roman"/>
+          <w:sz w:val="24"/>
+          <w:szCs w:val="24"/>
+          <w:lang w:val="en-US"/>
+        </w:rPr>
+      </w:pPr>
+      <w:r>
         <w:rPr>
           <w:rFonts w:ascii="Times New Roman" w:hAnsi="Times New Roman" w:cs="Times New Roman"/>
           <w:b/>
           <w:bCs/>
           <w:sz w:val="24"/>
           <w:szCs w:val="24"/>
+          <w:lang w:val="en-US"/>
+        </w:rPr>
+        <w:t>Friends</w:t>
+      </w:r>
+      <w:r>
+        <w:rPr>
+          <w:rFonts w:ascii="Times New Roman" w:hAnsi="Times New Roman" w:cs="Times New Roman"/>
+          <w:sz w:val="24"/>
+          <w:szCs w:val="24"/>
+          <w:lang w:val="en-US"/>
+        </w:rPr>
+        <w:t>: Voice lines will be recorded from friends for a more immersive and fun interaction. Possibly in various languages</w:t>
+      </w:r>
+      <w:r>
+        <w:rPr>
+          <w:rFonts w:ascii="Times New Roman" w:hAnsi="Times New Roman" w:cs="Times New Roman"/>
+          <w:sz w:val="24"/>
+          <w:szCs w:val="24"/>
+          <w:lang w:val="en-US"/>
+        </w:rPr>
+        <w:t xml:space="preserve"> (English, Spanish, Russian)</w:t>
+      </w:r>
+      <w:r>
+        <w:rPr>
+          <w:rFonts w:ascii="Times New Roman" w:hAnsi="Times New Roman" w:cs="Times New Roman"/>
+          <w:sz w:val="24"/>
+          <w:szCs w:val="24"/>
+          <w:lang w:val="en-US"/>
+        </w:rPr>
+        <w:t>.</w:t>
+      </w:r>
+    </w:p>
+    <w:p>
+      <w:pPr>
+        <w:pStyle w:val="ListParagraph"/>
+        <w:numPr>
+          <w:ilvl w:val="1"/>
+          <w:numId w:val="15"/>
+        </w:numPr>
+        <w:jc w:val="both"/>
+        <w:rPr>
+          <w:rFonts w:ascii="Times New Roman" w:hAnsi="Times New Roman" w:cs="Times New Roman"/>
+          <w:sz w:val="24"/>
+          <w:szCs w:val="24"/>
+          <w:lang w:val="en-US"/>
+        </w:rPr>
+      </w:pPr>
+      <w:r>
+        <w:rPr>
+          <w:rFonts w:ascii="Times New Roman" w:hAnsi="Times New Roman" w:cs="Times New Roman"/>
+          <w:sz w:val="24"/>
+          <w:szCs w:val="24"/>
+          <w:lang w:val="en-US"/>
+        </w:rPr>
+        <w:t>Eduin and Josef (collaborative effort): Incorporate immersive audio elements, including sound effects and a dynamic musical score to enhance the gaming experience.</w:t>
+      </w:r>
+    </w:p>
+    <w:p>
+      <w:pPr>
+        <w:pStyle w:val="ListParagraph"/>
+        <w:numPr>
+          <w:ilvl w:val="0"/>
+          <w:numId w:val="15"/>
+        </w:numPr>
+        <w:jc w:val="both"/>
+        <w:rPr>
+          <w:rFonts w:ascii="Times New Roman" w:hAnsi="Times New Roman" w:cs="Times New Roman"/>
+          <w:sz w:val="24"/>
+          <w:szCs w:val="24"/>
+          <w:lang w:val="en-US"/>
+        </w:rPr>
+      </w:pPr>
+      <w:r>
+        <w:rPr>
+          <w:rFonts w:ascii="Times New Roman" w:hAnsi="Times New Roman" w:cs="Times New Roman"/>
+          <w:sz w:val="24"/>
+          <w:szCs w:val="24"/>
+          <w:lang w:val="en-US"/>
+        </w:rPr>
+        <w:t>Artwork (tentative)</w:t>
+      </w:r>
+    </w:p>
+    <w:p>
+      <w:pPr>
+        <w:pStyle w:val="ListParagraph"/>
+        <w:numPr>
+          <w:ilvl w:val="1"/>
+          <w:numId w:val="15"/>
+        </w:numPr>
+        <w:jc w:val="both"/>
+        <w:rPr>
+          <w:rFonts w:ascii="Times New Roman" w:hAnsi="Times New Roman" w:cs="Times New Roman"/>
+          <w:sz w:val="24"/>
+          <w:szCs w:val="24"/>
+          <w:lang w:val="en-US"/>
         </w:rPr>
       </w:pPr>
       <w:r>
@@ -2066,10 +2780,679 @@
           <w:bCs/>
           <w:sz w:val="24"/>
           <w:szCs w:val="24"/>
-        </w:rPr>
-        <w:tab/>
-        <w:t>Easy</w:t>
-      </w:r>
+          <w:lang w:val="en-US"/>
+        </w:rPr>
+        <w:t>Stable Diffusion and Friends</w:t>
+      </w:r>
+      <w:r>
+        <w:rPr>
+          <w:rFonts w:ascii="Times New Roman" w:hAnsi="Times New Roman" w:cs="Times New Roman"/>
+          <w:sz w:val="24"/>
+          <w:szCs w:val="24"/>
+          <w:lang w:val="en-US"/>
+        </w:rPr>
+        <w:t xml:space="preserve">: </w:t>
+      </w:r>
+      <w:proofErr w:type="spellStart"/>
+      <w:r>
+        <w:rPr>
+          <w:rFonts w:ascii="Times New Roman" w:hAnsi="Times New Roman" w:cs="Times New Roman"/>
+          <w:sz w:val="24"/>
+          <w:szCs w:val="24"/>
+          <w:lang w:val="en-US"/>
+        </w:rPr>
+        <w:t>ArtWork</w:t>
+      </w:r>
+      <w:proofErr w:type="spellEnd"/>
+      <w:r>
+        <w:rPr>
+          <w:rFonts w:ascii="Times New Roman" w:hAnsi="Times New Roman" w:cs="Times New Roman"/>
+          <w:sz w:val="24"/>
+          <w:szCs w:val="24"/>
+          <w:lang w:val="en-US"/>
+        </w:rPr>
+        <w:t xml:space="preserve"> will be requested, both AI generated and from friends for promotional and display purposes.</w:t>
+      </w:r>
+    </w:p>
+    <w:p>
+      <w:pPr>
+        <w:pStyle w:val="ListParagraph"/>
+        <w:numPr>
+          <w:ilvl w:val="1"/>
+          <w:numId w:val="15"/>
+        </w:numPr>
+        <w:jc w:val="both"/>
+        <w:rPr>
+          <w:rFonts w:ascii="Times New Roman" w:hAnsi="Times New Roman" w:cs="Times New Roman"/>
+          <w:sz w:val="24"/>
+          <w:szCs w:val="24"/>
+          <w:lang w:val="en-US"/>
+        </w:rPr>
+      </w:pPr>
+      <w:r>
+        <w:rPr>
+          <w:rFonts w:ascii="Times New Roman" w:hAnsi="Times New Roman" w:cs="Times New Roman"/>
+          <w:sz w:val="24"/>
+          <w:szCs w:val="24"/>
+          <w:lang w:val="en-US"/>
+        </w:rPr>
+        <w:t>Eduin and Josef (collaborative effort): Integration of procured artwork.</w:t>
+      </w:r>
+    </w:p>
+    <w:p>
+      <w:pPr>
+        <w:pStyle w:val="ListParagraph"/>
+        <w:numPr>
+          <w:ilvl w:val="0"/>
+          <w:numId w:val="15"/>
+        </w:numPr>
+        <w:jc w:val="both"/>
+        <w:rPr>
+          <w:rFonts w:ascii="Times New Roman" w:hAnsi="Times New Roman" w:cs="Times New Roman"/>
+          <w:sz w:val="24"/>
+          <w:szCs w:val="24"/>
+          <w:lang w:val="en-US"/>
+        </w:rPr>
+      </w:pPr>
+      <w:r>
+        <w:rPr>
+          <w:rFonts w:ascii="Times New Roman" w:hAnsi="Times New Roman" w:cs="Times New Roman"/>
+          <w:sz w:val="24"/>
+          <w:szCs w:val="24"/>
+          <w:lang w:val="en-US"/>
+        </w:rPr>
+        <w:t>Testing, Balancing, and Optimization</w:t>
+      </w:r>
+    </w:p>
+    <w:p>
+      <w:pPr>
+        <w:pStyle w:val="ListParagraph"/>
+        <w:numPr>
+          <w:ilvl w:val="1"/>
+          <w:numId w:val="15"/>
+        </w:numPr>
+        <w:jc w:val="both"/>
+        <w:rPr>
+          <w:rFonts w:ascii="Times New Roman" w:hAnsi="Times New Roman" w:cs="Times New Roman"/>
+          <w:sz w:val="24"/>
+          <w:szCs w:val="24"/>
+          <w:lang w:val="en-US"/>
+        </w:rPr>
+      </w:pPr>
+      <w:r>
+        <w:rPr>
+          <w:rFonts w:ascii="Times New Roman" w:hAnsi="Times New Roman" w:cs="Times New Roman"/>
+          <w:sz w:val="24"/>
+          <w:szCs w:val="24"/>
+          <w:lang w:val="en-US"/>
+        </w:rPr>
+        <w:lastRenderedPageBreak/>
+        <w:t>Eduin</w:t>
+      </w:r>
+      <w:r>
+        <w:rPr>
+          <w:rFonts w:ascii="Times New Roman" w:hAnsi="Times New Roman" w:cs="Times New Roman"/>
+          <w:sz w:val="24"/>
+          <w:szCs w:val="24"/>
+          <w:lang w:val="en-US"/>
+        </w:rPr>
+        <w:t xml:space="preserve"> and </w:t>
+      </w:r>
+      <w:r>
+        <w:rPr>
+          <w:rFonts w:ascii="Times New Roman" w:hAnsi="Times New Roman" w:cs="Times New Roman"/>
+          <w:sz w:val="24"/>
+          <w:szCs w:val="24"/>
+          <w:lang w:val="en-US"/>
+        </w:rPr>
+        <w:t xml:space="preserve">Josef (collaborative effort): Conduct extensive playtesting, </w:t>
+      </w:r>
+      <w:r>
+        <w:rPr>
+          <w:rFonts w:ascii="Times New Roman" w:hAnsi="Times New Roman" w:cs="Times New Roman"/>
+          <w:sz w:val="24"/>
+          <w:szCs w:val="24"/>
+          <w:lang w:val="en-US"/>
+        </w:rPr>
+        <w:t>identify,</w:t>
+      </w:r>
+      <w:r>
+        <w:rPr>
+          <w:rFonts w:ascii="Times New Roman" w:hAnsi="Times New Roman" w:cs="Times New Roman"/>
+          <w:sz w:val="24"/>
+          <w:szCs w:val="24"/>
+          <w:lang w:val="en-US"/>
+        </w:rPr>
+        <w:t xml:space="preserve"> and address bugs, glitches, and balancing issues.</w:t>
+      </w:r>
+    </w:p>
+    <w:p>
+      <w:pPr>
+        <w:pStyle w:val="ListParagraph"/>
+        <w:numPr>
+          <w:ilvl w:val="1"/>
+          <w:numId w:val="15"/>
+        </w:numPr>
+        <w:jc w:val="both"/>
+        <w:rPr>
+          <w:rFonts w:ascii="Times New Roman" w:hAnsi="Times New Roman" w:cs="Times New Roman"/>
+          <w:sz w:val="24"/>
+          <w:szCs w:val="24"/>
+          <w:lang w:val="en-US"/>
+        </w:rPr>
+      </w:pPr>
+      <w:r>
+        <w:rPr>
+          <w:rFonts w:ascii="Times New Roman" w:hAnsi="Times New Roman" w:cs="Times New Roman"/>
+          <w:sz w:val="24"/>
+          <w:szCs w:val="24"/>
+          <w:lang w:val="en-US"/>
+        </w:rPr>
+        <w:t>Friends: Beta testing of the game to receive feedback</w:t>
+      </w:r>
+      <w:r>
+        <w:rPr>
+          <w:rFonts w:ascii="Times New Roman" w:hAnsi="Times New Roman" w:cs="Times New Roman"/>
+          <w:sz w:val="24"/>
+          <w:szCs w:val="24"/>
+          <w:lang w:val="en-US"/>
+        </w:rPr>
+        <w:t xml:space="preserve"> for further refinement.</w:t>
+      </w:r>
+    </w:p>
+    <w:p>
+      <w:pPr>
+        <w:jc w:val="both"/>
+        <w:rPr>
+          <w:rFonts w:ascii="Times New Roman" w:hAnsi="Times New Roman" w:cs="Times New Roman"/>
+          <w:sz w:val="24"/>
+          <w:szCs w:val="24"/>
+          <w:lang w:val="en-US"/>
+        </w:rPr>
+      </w:pPr>
+      <w:r>
+        <w:rPr>
+          <w:rFonts w:ascii="Times New Roman" w:hAnsi="Times New Roman" w:cs="Times New Roman"/>
+          <w:sz w:val="24"/>
+          <w:szCs w:val="24"/>
+          <w:lang w:val="en-US"/>
+        </w:rPr>
+        <w:t xml:space="preserve">Note that most of the distribution </w:t>
+      </w:r>
+      <w:proofErr w:type="gramStart"/>
+      <w:r>
+        <w:rPr>
+          <w:rFonts w:ascii="Times New Roman" w:hAnsi="Times New Roman" w:cs="Times New Roman"/>
+          <w:sz w:val="24"/>
+          <w:szCs w:val="24"/>
+          <w:lang w:val="en-US"/>
+        </w:rPr>
+        <w:t>are</w:t>
+      </w:r>
+      <w:proofErr w:type="gramEnd"/>
+      <w:r>
+        <w:rPr>
+          <w:rFonts w:ascii="Times New Roman" w:hAnsi="Times New Roman" w:cs="Times New Roman"/>
+          <w:sz w:val="24"/>
+          <w:szCs w:val="24"/>
+          <w:lang w:val="en-US"/>
+        </w:rPr>
+        <w:t xml:space="preserve"> subject to change depending on time constraints. For the crucial features, if one of the developers finishes their work earlier, they can jump in to help the other. In the case of the optional features, if time and opportunity </w:t>
+      </w:r>
+      <w:proofErr w:type="gramStart"/>
+      <w:r>
+        <w:rPr>
+          <w:rFonts w:ascii="Times New Roman" w:hAnsi="Times New Roman" w:cs="Times New Roman"/>
+          <w:sz w:val="24"/>
+          <w:szCs w:val="24"/>
+          <w:lang w:val="en-US"/>
+        </w:rPr>
+        <w:t>arises</w:t>
+      </w:r>
+      <w:proofErr w:type="gramEnd"/>
+      <w:r>
+        <w:rPr>
+          <w:rFonts w:ascii="Times New Roman" w:hAnsi="Times New Roman" w:cs="Times New Roman"/>
+          <w:sz w:val="24"/>
+          <w:szCs w:val="24"/>
+          <w:lang w:val="en-US"/>
+        </w:rPr>
+        <w:t>, they will be added to the project.</w:t>
+      </w:r>
+    </w:p>
+    <w:p>
+      <w:pPr>
+        <w:rPr>
+          <w:rFonts w:ascii="Times New Roman" w:hAnsi="Times New Roman" w:cs="Times New Roman"/>
+          <w:b/>
+          <w:bCs/>
+          <w:sz w:val="28"/>
+          <w:szCs w:val="28"/>
+        </w:rPr>
+      </w:pPr>
+    </w:p>
+    <w:p>
+      <w:pPr>
+        <w:rPr>
+          <w:rFonts w:ascii="Times New Roman" w:hAnsi="Times New Roman" w:cs="Times New Roman"/>
+          <w:b/>
+          <w:bCs/>
+          <w:sz w:val="28"/>
+          <w:szCs w:val="28"/>
+        </w:rPr>
+      </w:pPr>
+      <w:r>
+        <w:rPr>
+          <w:rFonts w:ascii="Times New Roman" w:hAnsi="Times New Roman" w:cs="Times New Roman"/>
+          <w:b/>
+          <w:bCs/>
+          <w:sz w:val="28"/>
+          <w:szCs w:val="28"/>
+        </w:rPr>
+        <w:t>SWOT</w:t>
+      </w:r>
+    </w:p>
+    <w:p>
+      <w:pPr>
+        <w:spacing w:line="360" w:lineRule="atLeast"/>
+        <w:rPr>
+          <w:rFonts w:ascii="Times New Roman" w:hAnsi="Times New Roman" w:cs="Times New Roman"/>
+          <w:b/>
+          <w:bCs/>
+          <w:sz w:val="24"/>
+          <w:szCs w:val="24"/>
+        </w:rPr>
+      </w:pPr>
+      <w:r>
+        <w:rPr>
+          <w:rFonts w:ascii="Times New Roman" w:hAnsi="Times New Roman" w:cs="Times New Roman"/>
+          <w:b/>
+          <w:bCs/>
+          <w:sz w:val="24"/>
+          <w:szCs w:val="24"/>
+        </w:rPr>
+        <w:t>Strengths</w:t>
+      </w:r>
+    </w:p>
+    <w:p>
+      <w:pPr>
+        <w:pStyle w:val="ListParagraph"/>
+        <w:numPr>
+          <w:ilvl w:val="0"/>
+          <w:numId w:val="16"/>
+        </w:numPr>
+        <w:spacing w:line="360" w:lineRule="atLeast"/>
+        <w:rPr>
+          <w:rFonts w:ascii="Times New Roman" w:hAnsi="Times New Roman" w:cs="Times New Roman"/>
+          <w:sz w:val="24"/>
+          <w:szCs w:val="24"/>
+        </w:rPr>
+      </w:pPr>
+      <w:r>
+        <w:rPr>
+          <w:rFonts w:ascii="Times New Roman" w:hAnsi="Times New Roman" w:cs="Times New Roman"/>
+          <w:sz w:val="24"/>
+          <w:szCs w:val="24"/>
+        </w:rPr>
+        <w:t>Diverse Gameplay Elements: The inclusion of diverse enemies, spells, boss battles, and an evolving difficulty system keeps gameplay fresh and challenging.</w:t>
+      </w:r>
+    </w:p>
+    <w:p>
+      <w:pPr>
+        <w:pStyle w:val="ListParagraph"/>
+        <w:numPr>
+          <w:ilvl w:val="0"/>
+          <w:numId w:val="16"/>
+        </w:numPr>
+        <w:spacing w:line="360" w:lineRule="atLeast"/>
+        <w:rPr>
+          <w:rFonts w:ascii="Times New Roman" w:hAnsi="Times New Roman" w:cs="Times New Roman"/>
+          <w:sz w:val="24"/>
+          <w:szCs w:val="24"/>
+        </w:rPr>
+      </w:pPr>
+      <w:r>
+        <w:rPr>
+          <w:rFonts w:ascii="Times New Roman" w:hAnsi="Times New Roman" w:cs="Times New Roman"/>
+          <w:sz w:val="24"/>
+          <w:szCs w:val="24"/>
+        </w:rPr>
+        <w:t>Immersive Aesthetics: The use of 3D models, sound effects, and a dynamic musical score creates an immersive and atmospheric world for players to explore.</w:t>
+      </w:r>
+    </w:p>
+    <w:p>
+      <w:pPr>
+        <w:pStyle w:val="ListParagraph"/>
+        <w:numPr>
+          <w:ilvl w:val="0"/>
+          <w:numId w:val="16"/>
+        </w:numPr>
+        <w:spacing w:line="360" w:lineRule="atLeast"/>
+        <w:rPr>
+          <w:rFonts w:ascii="Times New Roman" w:hAnsi="Times New Roman" w:cs="Times New Roman"/>
+          <w:sz w:val="24"/>
+          <w:szCs w:val="24"/>
+        </w:rPr>
+      </w:pPr>
+      <w:r>
+        <w:rPr>
+          <w:rFonts w:ascii="Times New Roman" w:hAnsi="Times New Roman" w:cs="Times New Roman"/>
+          <w:sz w:val="24"/>
+          <w:szCs w:val="24"/>
+        </w:rPr>
+        <w:t xml:space="preserve">Collaborative Development: The collaborative effort between </w:t>
+      </w:r>
+      <w:r>
+        <w:rPr>
+          <w:rFonts w:ascii="Times New Roman" w:hAnsi="Times New Roman" w:cs="Times New Roman"/>
+          <w:sz w:val="24"/>
+          <w:szCs w:val="24"/>
+        </w:rPr>
+        <w:t>the devolopers, their friends, and new AI technologies</w:t>
+      </w:r>
+      <w:r>
+        <w:rPr>
+          <w:rFonts w:ascii="Times New Roman" w:hAnsi="Times New Roman" w:cs="Times New Roman"/>
+          <w:sz w:val="24"/>
+          <w:szCs w:val="24"/>
+        </w:rPr>
+        <w:t xml:space="preserve"> allows for a more efficient and focused approach to game development.</w:t>
+      </w:r>
+    </w:p>
+    <w:p>
+      <w:pPr>
+        <w:pStyle w:val="ListParagraph"/>
+        <w:numPr>
+          <w:ilvl w:val="0"/>
+          <w:numId w:val="16"/>
+        </w:numPr>
+        <w:spacing w:line="360" w:lineRule="atLeast"/>
+        <w:rPr>
+          <w:rFonts w:ascii="Times New Roman" w:hAnsi="Times New Roman" w:cs="Times New Roman"/>
+          <w:sz w:val="24"/>
+          <w:szCs w:val="24"/>
+        </w:rPr>
+      </w:pPr>
+      <w:r>
+        <w:rPr>
+          <w:rFonts w:ascii="Times New Roman" w:hAnsi="Times New Roman" w:cs="Times New Roman"/>
+          <w:sz w:val="24"/>
+          <w:szCs w:val="24"/>
+        </w:rPr>
+        <w:t>Adaptive Gameplay: The implementation of a scaling difficulty system ensures that the game remains engaging for a broad range of player skill levels.</w:t>
+      </w:r>
+    </w:p>
+    <w:p>
+      <w:pPr>
+        <w:spacing w:line="360" w:lineRule="atLeast"/>
+        <w:rPr>
+          <w:rFonts w:ascii="Times New Roman" w:hAnsi="Times New Roman" w:cs="Times New Roman"/>
+          <w:b/>
+          <w:bCs/>
+          <w:sz w:val="24"/>
+          <w:szCs w:val="24"/>
+        </w:rPr>
+      </w:pPr>
+      <w:r>
+        <w:rPr>
+          <w:rFonts w:ascii="Times New Roman" w:hAnsi="Times New Roman" w:cs="Times New Roman"/>
+          <w:b/>
+          <w:bCs/>
+          <w:sz w:val="24"/>
+          <w:szCs w:val="24"/>
+        </w:rPr>
+        <w:t>Weaknesses</w:t>
+      </w:r>
+    </w:p>
+    <w:p>
+      <w:pPr>
+        <w:pStyle w:val="ListParagraph"/>
+        <w:numPr>
+          <w:ilvl w:val="0"/>
+          <w:numId w:val="18"/>
+        </w:numPr>
+        <w:spacing w:line="360" w:lineRule="atLeast"/>
+        <w:rPr>
+          <w:rFonts w:ascii="Times New Roman" w:hAnsi="Times New Roman" w:cs="Times New Roman"/>
+          <w:sz w:val="24"/>
+          <w:szCs w:val="24"/>
+        </w:rPr>
+      </w:pPr>
+      <w:r>
+        <w:rPr>
+          <w:rFonts w:ascii="Times New Roman" w:hAnsi="Times New Roman" w:cs="Times New Roman"/>
+          <w:sz w:val="24"/>
+          <w:szCs w:val="24"/>
+        </w:rPr>
+        <w:t>Narrative Complexity: Integrating a storyline and lore fragments may add complexity, potentially overwhelming some players who prefer a purely action-based experience.</w:t>
+      </w:r>
+    </w:p>
+    <w:p>
+      <w:pPr>
+        <w:pStyle w:val="ListParagraph"/>
+        <w:numPr>
+          <w:ilvl w:val="0"/>
+          <w:numId w:val="18"/>
+        </w:numPr>
+        <w:spacing w:line="360" w:lineRule="atLeast"/>
+        <w:rPr>
+          <w:rFonts w:ascii="Times New Roman" w:hAnsi="Times New Roman" w:cs="Times New Roman"/>
+          <w:sz w:val="24"/>
+          <w:szCs w:val="24"/>
+        </w:rPr>
+      </w:pPr>
+      <w:r>
+        <w:rPr>
+          <w:rFonts w:ascii="Times New Roman" w:hAnsi="Times New Roman" w:cs="Times New Roman"/>
+          <w:sz w:val="24"/>
+          <w:szCs w:val="24"/>
+        </w:rPr>
+        <w:t xml:space="preserve">Resource Demands: The development of 3D models, sound, and music </w:t>
+      </w:r>
+      <w:r>
+        <w:rPr>
+          <w:rFonts w:ascii="Times New Roman" w:hAnsi="Times New Roman" w:cs="Times New Roman"/>
+          <w:sz w:val="24"/>
+          <w:szCs w:val="24"/>
+        </w:rPr>
+        <w:t>requires time to search and incorporate (for free). It also limits the scopes on what can be used for the project.</w:t>
+      </w:r>
+    </w:p>
+    <w:p>
+      <w:pPr>
+        <w:pStyle w:val="ListParagraph"/>
+        <w:numPr>
+          <w:ilvl w:val="0"/>
+          <w:numId w:val="18"/>
+        </w:numPr>
+        <w:spacing w:line="360" w:lineRule="atLeast"/>
+        <w:rPr>
+          <w:rFonts w:ascii="Times New Roman" w:hAnsi="Times New Roman" w:cs="Times New Roman"/>
+          <w:sz w:val="24"/>
+          <w:szCs w:val="24"/>
+        </w:rPr>
+      </w:pPr>
+      <w:r>
+        <w:rPr>
+          <w:rFonts w:ascii="Times New Roman" w:hAnsi="Times New Roman" w:cs="Times New Roman"/>
+          <w:sz w:val="24"/>
+          <w:szCs w:val="24"/>
+        </w:rPr>
+        <w:t>Lack of Cinematics: May improve the immersion into the game, but since it is too complex and time consuming, it might not be implemented.</w:t>
+      </w:r>
+    </w:p>
+    <w:p>
+      <w:pPr>
+        <w:spacing w:line="360" w:lineRule="atLeast"/>
+        <w:rPr>
+          <w:rFonts w:ascii="Times New Roman" w:hAnsi="Times New Roman" w:cs="Times New Roman"/>
+          <w:b/>
+          <w:bCs/>
+          <w:sz w:val="24"/>
+          <w:szCs w:val="24"/>
+        </w:rPr>
+      </w:pPr>
+      <w:r>
+        <w:rPr>
+          <w:rFonts w:ascii="Times New Roman" w:hAnsi="Times New Roman" w:cs="Times New Roman"/>
+          <w:b/>
+          <w:bCs/>
+          <w:sz w:val="24"/>
+          <w:szCs w:val="24"/>
+        </w:rPr>
+        <w:t>Opportunities</w:t>
+      </w:r>
+    </w:p>
+    <w:p>
+      <w:pPr>
+        <w:pStyle w:val="ListParagraph"/>
+        <w:numPr>
+          <w:ilvl w:val="0"/>
+          <w:numId w:val="20"/>
+        </w:numPr>
+        <w:spacing w:line="360" w:lineRule="atLeast"/>
+        <w:rPr>
+          <w:rFonts w:ascii="Times New Roman" w:hAnsi="Times New Roman" w:cs="Times New Roman"/>
+          <w:sz w:val="24"/>
+          <w:szCs w:val="24"/>
+        </w:rPr>
+      </w:pPr>
+      <w:r>
+        <w:rPr>
+          <w:rFonts w:ascii="Times New Roman" w:hAnsi="Times New Roman" w:cs="Times New Roman"/>
+          <w:sz w:val="24"/>
+          <w:szCs w:val="24"/>
+        </w:rPr>
+        <w:t>Niche Appeal: The unique blend of gameplay elements can cater to a niche audience looking for both action and narrative depth.</w:t>
+      </w:r>
+    </w:p>
+    <w:p>
+      <w:pPr>
+        <w:pStyle w:val="ListParagraph"/>
+        <w:numPr>
+          <w:ilvl w:val="0"/>
+          <w:numId w:val="20"/>
+        </w:numPr>
+        <w:spacing w:line="360" w:lineRule="atLeast"/>
+        <w:rPr>
+          <w:rFonts w:ascii="Times New Roman" w:hAnsi="Times New Roman" w:cs="Times New Roman"/>
+          <w:sz w:val="24"/>
+          <w:szCs w:val="24"/>
+        </w:rPr>
+      </w:pPr>
+      <w:r>
+        <w:rPr>
+          <w:rFonts w:ascii="Times New Roman" w:hAnsi="Times New Roman" w:cs="Times New Roman"/>
+          <w:sz w:val="24"/>
+          <w:szCs w:val="24"/>
+        </w:rPr>
+        <w:t>Market Expansion: The game's combination of hack 'n' slash and narrative elements could tap into a broader market, appealing to gamers with diverse preferences.</w:t>
+      </w:r>
+    </w:p>
+    <w:p>
+      <w:pPr>
+        <w:spacing w:line="360" w:lineRule="atLeast"/>
+        <w:rPr>
+          <w:rFonts w:ascii="Times New Roman" w:hAnsi="Times New Roman" w:cs="Times New Roman"/>
+          <w:b/>
+          <w:bCs/>
+          <w:sz w:val="24"/>
+          <w:szCs w:val="24"/>
+        </w:rPr>
+      </w:pPr>
+      <w:r>
+        <w:rPr>
+          <w:rFonts w:ascii="Times New Roman" w:hAnsi="Times New Roman" w:cs="Times New Roman"/>
+          <w:b/>
+          <w:bCs/>
+          <w:sz w:val="24"/>
+          <w:szCs w:val="24"/>
+        </w:rPr>
+        <w:t>Threats</w:t>
+      </w:r>
+    </w:p>
+    <w:p>
+      <w:pPr>
+        <w:pStyle w:val="ListParagraph"/>
+        <w:numPr>
+          <w:ilvl w:val="0"/>
+          <w:numId w:val="22"/>
+        </w:numPr>
+        <w:spacing w:line="360" w:lineRule="atLeast"/>
+        <w:rPr>
+          <w:rFonts w:ascii="Times New Roman" w:hAnsi="Times New Roman" w:cs="Times New Roman"/>
+          <w:sz w:val="24"/>
+          <w:szCs w:val="24"/>
+        </w:rPr>
+      </w:pPr>
+      <w:r>
+        <w:rPr>
+          <w:rFonts w:ascii="Times New Roman" w:hAnsi="Times New Roman" w:cs="Times New Roman"/>
+          <w:sz w:val="24"/>
+          <w:szCs w:val="24"/>
+        </w:rPr>
+        <w:lastRenderedPageBreak/>
+        <w:t xml:space="preserve">Competition: </w:t>
+      </w:r>
+      <w:r>
+        <w:rPr>
+          <w:rFonts w:ascii="Times New Roman" w:hAnsi="Times New Roman" w:cs="Times New Roman"/>
+          <w:sz w:val="24"/>
+          <w:szCs w:val="24"/>
+        </w:rPr>
+        <w:t>Other students might have the idea of using similar gameplay for the final project. Thus, it is important to add unique features to the gameplay to make it entertaining.</w:t>
+      </w:r>
+    </w:p>
+    <w:p>
+      <w:pPr>
+        <w:pStyle w:val="ListParagraph"/>
+        <w:numPr>
+          <w:ilvl w:val="0"/>
+          <w:numId w:val="22"/>
+        </w:numPr>
+        <w:spacing w:line="360" w:lineRule="atLeast"/>
+        <w:rPr>
+          <w:rFonts w:ascii="Times New Roman" w:hAnsi="Times New Roman" w:cs="Times New Roman"/>
+          <w:sz w:val="24"/>
+          <w:szCs w:val="24"/>
+        </w:rPr>
+      </w:pPr>
+      <w:r>
+        <w:rPr>
+          <w:rFonts w:ascii="Times New Roman" w:hAnsi="Times New Roman" w:cs="Times New Roman"/>
+          <w:sz w:val="24"/>
+          <w:szCs w:val="24"/>
+        </w:rPr>
+        <w:t>Time constraints</w:t>
+      </w:r>
+      <w:r>
+        <w:rPr>
+          <w:rFonts w:ascii="Times New Roman" w:hAnsi="Times New Roman" w:cs="Times New Roman"/>
+          <w:sz w:val="24"/>
+          <w:szCs w:val="24"/>
+        </w:rPr>
+        <w:t xml:space="preserve">: </w:t>
+      </w:r>
+      <w:r>
+        <w:rPr>
+          <w:rFonts w:ascii="Times New Roman" w:hAnsi="Times New Roman" w:cs="Times New Roman"/>
+          <w:sz w:val="24"/>
+          <w:szCs w:val="24"/>
+        </w:rPr>
+        <w:t>The project will be time consuming and some comprimises might need to be made to deliver a working project. As both developers are taking other courses and doing research, this might prove problematic.</w:t>
+      </w:r>
+    </w:p>
+    <w:p>
+      <w:pPr>
+        <w:spacing w:line="360" w:lineRule="atLeast"/>
+        <w:rPr>
+          <w:rFonts w:ascii="Times New Roman" w:hAnsi="Times New Roman" w:cs="Times New Roman"/>
+          <w:b/>
+          <w:bCs/>
+          <w:sz w:val="24"/>
+          <w:szCs w:val="24"/>
+        </w:rPr>
+      </w:pPr>
     </w:p>
     <w:p>
       <w:pPr>
@@ -2390,6 +3773,95 @@
     </w:lvl>
   </w:abstractNum>
   <w:abstractNum w:abstractNumId="2" w15:restartNumberingAfterBreak="0">
+    <w:nsid w:val="042C48BC"/>
+    <w:multiLevelType w:val="hybridMultilevel"/>
+    <w:tmpl w:val="F3FA6FDA"/>
+    <w:lvl w:ilvl="0" w:tplc="0409000F">
+      <w:start w:val="1"/>
+      <w:numFmt w:val="decimal"/>
+      <w:lvlText w:val="%1."/>
+      <w:lvlJc w:val="left"/>
+      <w:pPr>
+        <w:ind w:left="720" w:hanging="360"/>
+      </w:pPr>
+      <w:rPr>
+        <w:rFonts w:hint="default"/>
+      </w:rPr>
+    </w:lvl>
+    <w:lvl w:ilvl="1" w:tplc="04090019" w:tentative="1">
+      <w:start w:val="1"/>
+      <w:numFmt w:val="lowerLetter"/>
+      <w:lvlText w:val="%2."/>
+      <w:lvlJc w:val="left"/>
+      <w:pPr>
+        <w:ind w:left="1440" w:hanging="360"/>
+      </w:pPr>
+    </w:lvl>
+    <w:lvl w:ilvl="2" w:tplc="0409001B" w:tentative="1">
+      <w:start w:val="1"/>
+      <w:numFmt w:val="lowerRoman"/>
+      <w:lvlText w:val="%3."/>
+      <w:lvlJc w:val="right"/>
+      <w:pPr>
+        <w:ind w:left="2160" w:hanging="180"/>
+      </w:pPr>
+    </w:lvl>
+    <w:lvl w:ilvl="3" w:tplc="0409000F" w:tentative="1">
+      <w:start w:val="1"/>
+      <w:numFmt w:val="decimal"/>
+      <w:lvlText w:val="%4."/>
+      <w:lvlJc w:val="left"/>
+      <w:pPr>
+        <w:ind w:left="2880" w:hanging="360"/>
+      </w:pPr>
+    </w:lvl>
+    <w:lvl w:ilvl="4" w:tplc="04090019" w:tentative="1">
+      <w:start w:val="1"/>
+      <w:numFmt w:val="lowerLetter"/>
+      <w:lvlText w:val="%5."/>
+      <w:lvlJc w:val="left"/>
+      <w:pPr>
+        <w:ind w:left="3600" w:hanging="360"/>
+      </w:pPr>
+    </w:lvl>
+    <w:lvl w:ilvl="5" w:tplc="0409001B" w:tentative="1">
+      <w:start w:val="1"/>
+      <w:numFmt w:val="lowerRoman"/>
+      <w:lvlText w:val="%6."/>
+      <w:lvlJc w:val="right"/>
+      <w:pPr>
+        <w:ind w:left="4320" w:hanging="180"/>
+      </w:pPr>
+    </w:lvl>
+    <w:lvl w:ilvl="6" w:tplc="0409000F" w:tentative="1">
+      <w:start w:val="1"/>
+      <w:numFmt w:val="decimal"/>
+      <w:lvlText w:val="%7."/>
+      <w:lvlJc w:val="left"/>
+      <w:pPr>
+        <w:ind w:left="5040" w:hanging="360"/>
+      </w:pPr>
+    </w:lvl>
+    <w:lvl w:ilvl="7" w:tplc="04090019" w:tentative="1">
+      <w:start w:val="1"/>
+      <w:numFmt w:val="lowerLetter"/>
+      <w:lvlText w:val="%8."/>
+      <w:lvlJc w:val="left"/>
+      <w:pPr>
+        <w:ind w:left="5760" w:hanging="360"/>
+      </w:pPr>
+    </w:lvl>
+    <w:lvl w:ilvl="8" w:tplc="0409001B" w:tentative="1">
+      <w:start w:val="1"/>
+      <w:numFmt w:val="lowerRoman"/>
+      <w:lvlText w:val="%9."/>
+      <w:lvlJc w:val="right"/>
+      <w:pPr>
+        <w:ind w:left="6480" w:hanging="180"/>
+      </w:pPr>
+    </w:lvl>
+  </w:abstractNum>
+  <w:abstractNum w:abstractNumId="3" w15:restartNumberingAfterBreak="0">
     <w:nsid w:val="07917020"/>
     <w:multiLevelType w:val="hybridMultilevel"/>
     <w:tmpl w:val="7374CB94"/>
@@ -2502,7 +3974,7 @@
       </w:rPr>
     </w:lvl>
   </w:abstractNum>
-  <w:abstractNum w:abstractNumId="3" w15:restartNumberingAfterBreak="0">
+  <w:abstractNum w:abstractNumId="4" w15:restartNumberingAfterBreak="0">
     <w:nsid w:val="144545CF"/>
     <w:multiLevelType w:val="hybridMultilevel"/>
     <w:tmpl w:val="D8D6464A"/>
@@ -2615,7 +4087,96 @@
       </w:rPr>
     </w:lvl>
   </w:abstractNum>
-  <w:abstractNum w:abstractNumId="4" w15:restartNumberingAfterBreak="0">
+  <w:abstractNum w:abstractNumId="5" w15:restartNumberingAfterBreak="0">
+    <w:nsid w:val="1AC65A82"/>
+    <w:multiLevelType w:val="hybridMultilevel"/>
+    <w:tmpl w:val="CF020E4C"/>
+    <w:lvl w:ilvl="0" w:tplc="0409000F">
+      <w:start w:val="1"/>
+      <w:numFmt w:val="decimal"/>
+      <w:lvlText w:val="%1."/>
+      <w:lvlJc w:val="left"/>
+      <w:pPr>
+        <w:ind w:left="720" w:hanging="360"/>
+      </w:pPr>
+      <w:rPr>
+        <w:rFonts w:hint="default"/>
+      </w:rPr>
+    </w:lvl>
+    <w:lvl w:ilvl="1" w:tplc="04090019" w:tentative="1">
+      <w:start w:val="1"/>
+      <w:numFmt w:val="lowerLetter"/>
+      <w:lvlText w:val="%2."/>
+      <w:lvlJc w:val="left"/>
+      <w:pPr>
+        <w:ind w:left="1440" w:hanging="360"/>
+      </w:pPr>
+    </w:lvl>
+    <w:lvl w:ilvl="2" w:tplc="0409001B" w:tentative="1">
+      <w:start w:val="1"/>
+      <w:numFmt w:val="lowerRoman"/>
+      <w:lvlText w:val="%3."/>
+      <w:lvlJc w:val="right"/>
+      <w:pPr>
+        <w:ind w:left="2160" w:hanging="180"/>
+      </w:pPr>
+    </w:lvl>
+    <w:lvl w:ilvl="3" w:tplc="0409000F" w:tentative="1">
+      <w:start w:val="1"/>
+      <w:numFmt w:val="decimal"/>
+      <w:lvlText w:val="%4."/>
+      <w:lvlJc w:val="left"/>
+      <w:pPr>
+        <w:ind w:left="2880" w:hanging="360"/>
+      </w:pPr>
+    </w:lvl>
+    <w:lvl w:ilvl="4" w:tplc="04090019" w:tentative="1">
+      <w:start w:val="1"/>
+      <w:numFmt w:val="lowerLetter"/>
+      <w:lvlText w:val="%5."/>
+      <w:lvlJc w:val="left"/>
+      <w:pPr>
+        <w:ind w:left="3600" w:hanging="360"/>
+      </w:pPr>
+    </w:lvl>
+    <w:lvl w:ilvl="5" w:tplc="0409001B" w:tentative="1">
+      <w:start w:val="1"/>
+      <w:numFmt w:val="lowerRoman"/>
+      <w:lvlText w:val="%6."/>
+      <w:lvlJc w:val="right"/>
+      <w:pPr>
+        <w:ind w:left="4320" w:hanging="180"/>
+      </w:pPr>
+    </w:lvl>
+    <w:lvl w:ilvl="6" w:tplc="0409000F" w:tentative="1">
+      <w:start w:val="1"/>
+      <w:numFmt w:val="decimal"/>
+      <w:lvlText w:val="%7."/>
+      <w:lvlJc w:val="left"/>
+      <w:pPr>
+        <w:ind w:left="5040" w:hanging="360"/>
+      </w:pPr>
+    </w:lvl>
+    <w:lvl w:ilvl="7" w:tplc="04090019" w:tentative="1">
+      <w:start w:val="1"/>
+      <w:numFmt w:val="lowerLetter"/>
+      <w:lvlText w:val="%8."/>
+      <w:lvlJc w:val="left"/>
+      <w:pPr>
+        <w:ind w:left="5760" w:hanging="360"/>
+      </w:pPr>
+    </w:lvl>
+    <w:lvl w:ilvl="8" w:tplc="0409001B" w:tentative="1">
+      <w:start w:val="1"/>
+      <w:numFmt w:val="lowerRoman"/>
+      <w:lvlText w:val="%9."/>
+      <w:lvlJc w:val="right"/>
+      <w:pPr>
+        <w:ind w:left="6480" w:hanging="180"/>
+      </w:pPr>
+    </w:lvl>
+  </w:abstractNum>
+  <w:abstractNum w:abstractNumId="6" w15:restartNumberingAfterBreak="0">
     <w:nsid w:val="1CE6645C"/>
     <w:multiLevelType w:val="hybridMultilevel"/>
     <w:tmpl w:val="D9144F74"/>
@@ -2701,7 +4262,7 @@
       </w:pPr>
     </w:lvl>
   </w:abstractNum>
-  <w:abstractNum w:abstractNumId="5" w15:restartNumberingAfterBreak="0">
+  <w:abstractNum w:abstractNumId="7" w15:restartNumberingAfterBreak="0">
     <w:nsid w:val="2B191B72"/>
     <w:multiLevelType w:val="hybridMultilevel"/>
     <w:tmpl w:val="4726FD58"/>
@@ -2814,7 +4375,7 @@
       </w:rPr>
     </w:lvl>
   </w:abstractNum>
-  <w:abstractNum w:abstractNumId="6" w15:restartNumberingAfterBreak="0">
+  <w:abstractNum w:abstractNumId="8" w15:restartNumberingAfterBreak="0">
     <w:nsid w:val="325B0547"/>
     <w:multiLevelType w:val="hybridMultilevel"/>
     <w:tmpl w:val="2848B17C"/>
@@ -2927,7 +4488,93 @@
       </w:rPr>
     </w:lvl>
   </w:abstractNum>
-  <w:abstractNum w:abstractNumId="7" w15:restartNumberingAfterBreak="0">
+  <w:abstractNum w:abstractNumId="9" w15:restartNumberingAfterBreak="0">
+    <w:nsid w:val="33062898"/>
+    <w:multiLevelType w:val="hybridMultilevel"/>
+    <w:tmpl w:val="114623B0"/>
+    <w:lvl w:ilvl="0" w:tplc="0409000F">
+      <w:start w:val="1"/>
+      <w:numFmt w:val="decimal"/>
+      <w:lvlText w:val="%1."/>
+      <w:lvlJc w:val="left"/>
+      <w:pPr>
+        <w:ind w:left="720" w:hanging="360"/>
+      </w:pPr>
+    </w:lvl>
+    <w:lvl w:ilvl="1" w:tplc="04090019" w:tentative="1">
+      <w:start w:val="1"/>
+      <w:numFmt w:val="lowerLetter"/>
+      <w:lvlText w:val="%2."/>
+      <w:lvlJc w:val="left"/>
+      <w:pPr>
+        <w:ind w:left="1440" w:hanging="360"/>
+      </w:pPr>
+    </w:lvl>
+    <w:lvl w:ilvl="2" w:tplc="0409001B" w:tentative="1">
+      <w:start w:val="1"/>
+      <w:numFmt w:val="lowerRoman"/>
+      <w:lvlText w:val="%3."/>
+      <w:lvlJc w:val="right"/>
+      <w:pPr>
+        <w:ind w:left="2160" w:hanging="180"/>
+      </w:pPr>
+    </w:lvl>
+    <w:lvl w:ilvl="3" w:tplc="0409000F" w:tentative="1">
+      <w:start w:val="1"/>
+      <w:numFmt w:val="decimal"/>
+      <w:lvlText w:val="%4."/>
+      <w:lvlJc w:val="left"/>
+      <w:pPr>
+        <w:ind w:left="2880" w:hanging="360"/>
+      </w:pPr>
+    </w:lvl>
+    <w:lvl w:ilvl="4" w:tplc="04090019" w:tentative="1">
+      <w:start w:val="1"/>
+      <w:numFmt w:val="lowerLetter"/>
+      <w:lvlText w:val="%5."/>
+      <w:lvlJc w:val="left"/>
+      <w:pPr>
+        <w:ind w:left="3600" w:hanging="360"/>
+      </w:pPr>
+    </w:lvl>
+    <w:lvl w:ilvl="5" w:tplc="0409001B" w:tentative="1">
+      <w:start w:val="1"/>
+      <w:numFmt w:val="lowerRoman"/>
+      <w:lvlText w:val="%6."/>
+      <w:lvlJc w:val="right"/>
+      <w:pPr>
+        <w:ind w:left="4320" w:hanging="180"/>
+      </w:pPr>
+    </w:lvl>
+    <w:lvl w:ilvl="6" w:tplc="0409000F" w:tentative="1">
+      <w:start w:val="1"/>
+      <w:numFmt w:val="decimal"/>
+      <w:lvlText w:val="%7."/>
+      <w:lvlJc w:val="left"/>
+      <w:pPr>
+        <w:ind w:left="5040" w:hanging="360"/>
+      </w:pPr>
+    </w:lvl>
+    <w:lvl w:ilvl="7" w:tplc="04090019" w:tentative="1">
+      <w:start w:val="1"/>
+      <w:numFmt w:val="lowerLetter"/>
+      <w:lvlText w:val="%8."/>
+      <w:lvlJc w:val="left"/>
+      <w:pPr>
+        <w:ind w:left="5760" w:hanging="360"/>
+      </w:pPr>
+    </w:lvl>
+    <w:lvl w:ilvl="8" w:tplc="0409001B" w:tentative="1">
+      <w:start w:val="1"/>
+      <w:numFmt w:val="lowerRoman"/>
+      <w:lvlText w:val="%9."/>
+      <w:lvlJc w:val="right"/>
+      <w:pPr>
+        <w:ind w:left="6480" w:hanging="180"/>
+      </w:pPr>
+    </w:lvl>
+  </w:abstractNum>
+  <w:abstractNum w:abstractNumId="10" w15:restartNumberingAfterBreak="0">
     <w:nsid w:val="371678D8"/>
     <w:multiLevelType w:val="hybridMultilevel"/>
     <w:tmpl w:val="B4E08756"/>
@@ -3040,7 +4687,354 @@
       </w:rPr>
     </w:lvl>
   </w:abstractNum>
-  <w:abstractNum w:abstractNumId="8" w15:restartNumberingAfterBreak="0">
+  <w:abstractNum w:abstractNumId="11" w15:restartNumberingAfterBreak="0">
+    <w:nsid w:val="372F352C"/>
+    <w:multiLevelType w:val="hybridMultilevel"/>
+    <w:tmpl w:val="117E4E22"/>
+    <w:lvl w:ilvl="0" w:tplc="0409000F">
+      <w:start w:val="1"/>
+      <w:numFmt w:val="decimal"/>
+      <w:lvlText w:val="%1."/>
+      <w:lvlJc w:val="left"/>
+      <w:pPr>
+        <w:ind w:left="720" w:hanging="360"/>
+      </w:pPr>
+      <w:rPr>
+        <w:rFonts w:hint="default"/>
+      </w:rPr>
+    </w:lvl>
+    <w:lvl w:ilvl="1" w:tplc="04090019">
+      <w:start w:val="1"/>
+      <w:numFmt w:val="lowerLetter"/>
+      <w:lvlText w:val="%2."/>
+      <w:lvlJc w:val="left"/>
+      <w:pPr>
+        <w:ind w:left="1440" w:hanging="360"/>
+      </w:pPr>
+    </w:lvl>
+    <w:lvl w:ilvl="2" w:tplc="0409001B" w:tentative="1">
+      <w:start w:val="1"/>
+      <w:numFmt w:val="lowerRoman"/>
+      <w:lvlText w:val="%3."/>
+      <w:lvlJc w:val="right"/>
+      <w:pPr>
+        <w:ind w:left="2160" w:hanging="180"/>
+      </w:pPr>
+    </w:lvl>
+    <w:lvl w:ilvl="3" w:tplc="0409000F" w:tentative="1">
+      <w:start w:val="1"/>
+      <w:numFmt w:val="decimal"/>
+      <w:lvlText w:val="%4."/>
+      <w:lvlJc w:val="left"/>
+      <w:pPr>
+        <w:ind w:left="2880" w:hanging="360"/>
+      </w:pPr>
+    </w:lvl>
+    <w:lvl w:ilvl="4" w:tplc="04090019" w:tentative="1">
+      <w:start w:val="1"/>
+      <w:numFmt w:val="lowerLetter"/>
+      <w:lvlText w:val="%5."/>
+      <w:lvlJc w:val="left"/>
+      <w:pPr>
+        <w:ind w:left="3600" w:hanging="360"/>
+      </w:pPr>
+    </w:lvl>
+    <w:lvl w:ilvl="5" w:tplc="0409001B" w:tentative="1">
+      <w:start w:val="1"/>
+      <w:numFmt w:val="lowerRoman"/>
+      <w:lvlText w:val="%6."/>
+      <w:lvlJc w:val="right"/>
+      <w:pPr>
+        <w:ind w:left="4320" w:hanging="180"/>
+      </w:pPr>
+    </w:lvl>
+    <w:lvl w:ilvl="6" w:tplc="0409000F" w:tentative="1">
+      <w:start w:val="1"/>
+      <w:numFmt w:val="decimal"/>
+      <w:lvlText w:val="%7."/>
+      <w:lvlJc w:val="left"/>
+      <w:pPr>
+        <w:ind w:left="5040" w:hanging="360"/>
+      </w:pPr>
+    </w:lvl>
+    <w:lvl w:ilvl="7" w:tplc="04090019" w:tentative="1">
+      <w:start w:val="1"/>
+      <w:numFmt w:val="lowerLetter"/>
+      <w:lvlText w:val="%8."/>
+      <w:lvlJc w:val="left"/>
+      <w:pPr>
+        <w:ind w:left="5760" w:hanging="360"/>
+      </w:pPr>
+    </w:lvl>
+    <w:lvl w:ilvl="8" w:tplc="0409001B" w:tentative="1">
+      <w:start w:val="1"/>
+      <w:numFmt w:val="lowerRoman"/>
+      <w:lvlText w:val="%9."/>
+      <w:lvlJc w:val="right"/>
+      <w:pPr>
+        <w:ind w:left="6480" w:hanging="180"/>
+      </w:pPr>
+    </w:lvl>
+  </w:abstractNum>
+  <w:abstractNum w:abstractNumId="12" w15:restartNumberingAfterBreak="0">
+    <w:nsid w:val="44C03C9E"/>
+    <w:multiLevelType w:val="hybridMultilevel"/>
+    <w:tmpl w:val="6A5CD39A"/>
+    <w:lvl w:ilvl="0" w:tplc="0409000F">
+      <w:start w:val="1"/>
+      <w:numFmt w:val="decimal"/>
+      <w:lvlText w:val="%1."/>
+      <w:lvlJc w:val="left"/>
+      <w:pPr>
+        <w:ind w:left="720" w:hanging="360"/>
+      </w:pPr>
+    </w:lvl>
+    <w:lvl w:ilvl="1" w:tplc="04090019" w:tentative="1">
+      <w:start w:val="1"/>
+      <w:numFmt w:val="lowerLetter"/>
+      <w:lvlText w:val="%2."/>
+      <w:lvlJc w:val="left"/>
+      <w:pPr>
+        <w:ind w:left="1440" w:hanging="360"/>
+      </w:pPr>
+    </w:lvl>
+    <w:lvl w:ilvl="2" w:tplc="0409001B" w:tentative="1">
+      <w:start w:val="1"/>
+      <w:numFmt w:val="lowerRoman"/>
+      <w:lvlText w:val="%3."/>
+      <w:lvlJc w:val="right"/>
+      <w:pPr>
+        <w:ind w:left="2160" w:hanging="180"/>
+      </w:pPr>
+    </w:lvl>
+    <w:lvl w:ilvl="3" w:tplc="0409000F" w:tentative="1">
+      <w:start w:val="1"/>
+      <w:numFmt w:val="decimal"/>
+      <w:lvlText w:val="%4."/>
+      <w:lvlJc w:val="left"/>
+      <w:pPr>
+        <w:ind w:left="2880" w:hanging="360"/>
+      </w:pPr>
+    </w:lvl>
+    <w:lvl w:ilvl="4" w:tplc="04090019" w:tentative="1">
+      <w:start w:val="1"/>
+      <w:numFmt w:val="lowerLetter"/>
+      <w:lvlText w:val="%5."/>
+      <w:lvlJc w:val="left"/>
+      <w:pPr>
+        <w:ind w:left="3600" w:hanging="360"/>
+      </w:pPr>
+    </w:lvl>
+    <w:lvl w:ilvl="5" w:tplc="0409001B" w:tentative="1">
+      <w:start w:val="1"/>
+      <w:numFmt w:val="lowerRoman"/>
+      <w:lvlText w:val="%6."/>
+      <w:lvlJc w:val="right"/>
+      <w:pPr>
+        <w:ind w:left="4320" w:hanging="180"/>
+      </w:pPr>
+    </w:lvl>
+    <w:lvl w:ilvl="6" w:tplc="0409000F" w:tentative="1">
+      <w:start w:val="1"/>
+      <w:numFmt w:val="decimal"/>
+      <w:lvlText w:val="%7."/>
+      <w:lvlJc w:val="left"/>
+      <w:pPr>
+        <w:ind w:left="5040" w:hanging="360"/>
+      </w:pPr>
+    </w:lvl>
+    <w:lvl w:ilvl="7" w:tplc="04090019" w:tentative="1">
+      <w:start w:val="1"/>
+      <w:numFmt w:val="lowerLetter"/>
+      <w:lvlText w:val="%8."/>
+      <w:lvlJc w:val="left"/>
+      <w:pPr>
+        <w:ind w:left="5760" w:hanging="360"/>
+      </w:pPr>
+    </w:lvl>
+    <w:lvl w:ilvl="8" w:tplc="0409001B" w:tentative="1">
+      <w:start w:val="1"/>
+      <w:numFmt w:val="lowerRoman"/>
+      <w:lvlText w:val="%9."/>
+      <w:lvlJc w:val="right"/>
+      <w:pPr>
+        <w:ind w:left="6480" w:hanging="180"/>
+      </w:pPr>
+    </w:lvl>
+  </w:abstractNum>
+  <w:abstractNum w:abstractNumId="13" w15:restartNumberingAfterBreak="0">
+    <w:nsid w:val="4C006933"/>
+    <w:multiLevelType w:val="hybridMultilevel"/>
+    <w:tmpl w:val="3BBC1142"/>
+    <w:lvl w:ilvl="0" w:tplc="0409000F">
+      <w:start w:val="1"/>
+      <w:numFmt w:val="decimal"/>
+      <w:lvlText w:val="%1."/>
+      <w:lvlJc w:val="left"/>
+      <w:pPr>
+        <w:ind w:left="720" w:hanging="360"/>
+      </w:pPr>
+    </w:lvl>
+    <w:lvl w:ilvl="1" w:tplc="04090019" w:tentative="1">
+      <w:start w:val="1"/>
+      <w:numFmt w:val="lowerLetter"/>
+      <w:lvlText w:val="%2."/>
+      <w:lvlJc w:val="left"/>
+      <w:pPr>
+        <w:ind w:left="1440" w:hanging="360"/>
+      </w:pPr>
+    </w:lvl>
+    <w:lvl w:ilvl="2" w:tplc="0409001B" w:tentative="1">
+      <w:start w:val="1"/>
+      <w:numFmt w:val="lowerRoman"/>
+      <w:lvlText w:val="%3."/>
+      <w:lvlJc w:val="right"/>
+      <w:pPr>
+        <w:ind w:left="2160" w:hanging="180"/>
+      </w:pPr>
+    </w:lvl>
+    <w:lvl w:ilvl="3" w:tplc="0409000F" w:tentative="1">
+      <w:start w:val="1"/>
+      <w:numFmt w:val="decimal"/>
+      <w:lvlText w:val="%4."/>
+      <w:lvlJc w:val="left"/>
+      <w:pPr>
+        <w:ind w:left="2880" w:hanging="360"/>
+      </w:pPr>
+    </w:lvl>
+    <w:lvl w:ilvl="4" w:tplc="04090019" w:tentative="1">
+      <w:start w:val="1"/>
+      <w:numFmt w:val="lowerLetter"/>
+      <w:lvlText w:val="%5."/>
+      <w:lvlJc w:val="left"/>
+      <w:pPr>
+        <w:ind w:left="3600" w:hanging="360"/>
+      </w:pPr>
+    </w:lvl>
+    <w:lvl w:ilvl="5" w:tplc="0409001B" w:tentative="1">
+      <w:start w:val="1"/>
+      <w:numFmt w:val="lowerRoman"/>
+      <w:lvlText w:val="%6."/>
+      <w:lvlJc w:val="right"/>
+      <w:pPr>
+        <w:ind w:left="4320" w:hanging="180"/>
+      </w:pPr>
+    </w:lvl>
+    <w:lvl w:ilvl="6" w:tplc="0409000F" w:tentative="1">
+      <w:start w:val="1"/>
+      <w:numFmt w:val="decimal"/>
+      <w:lvlText w:val="%7."/>
+      <w:lvlJc w:val="left"/>
+      <w:pPr>
+        <w:ind w:left="5040" w:hanging="360"/>
+      </w:pPr>
+    </w:lvl>
+    <w:lvl w:ilvl="7" w:tplc="04090019" w:tentative="1">
+      <w:start w:val="1"/>
+      <w:numFmt w:val="lowerLetter"/>
+      <w:lvlText w:val="%8."/>
+      <w:lvlJc w:val="left"/>
+      <w:pPr>
+        <w:ind w:left="5760" w:hanging="360"/>
+      </w:pPr>
+    </w:lvl>
+    <w:lvl w:ilvl="8" w:tplc="0409001B" w:tentative="1">
+      <w:start w:val="1"/>
+      <w:numFmt w:val="lowerRoman"/>
+      <w:lvlText w:val="%9."/>
+      <w:lvlJc w:val="right"/>
+      <w:pPr>
+        <w:ind w:left="6480" w:hanging="180"/>
+      </w:pPr>
+    </w:lvl>
+  </w:abstractNum>
+  <w:abstractNum w:abstractNumId="14" w15:restartNumberingAfterBreak="0">
+    <w:nsid w:val="525F4E61"/>
+    <w:multiLevelType w:val="hybridMultilevel"/>
+    <w:tmpl w:val="2FD67C40"/>
+    <w:lvl w:ilvl="0" w:tplc="0409000F">
+      <w:start w:val="1"/>
+      <w:numFmt w:val="decimal"/>
+      <w:lvlText w:val="%1."/>
+      <w:lvlJc w:val="left"/>
+      <w:pPr>
+        <w:ind w:left="720" w:hanging="360"/>
+      </w:pPr>
+    </w:lvl>
+    <w:lvl w:ilvl="1" w:tplc="04090019" w:tentative="1">
+      <w:start w:val="1"/>
+      <w:numFmt w:val="lowerLetter"/>
+      <w:lvlText w:val="%2."/>
+      <w:lvlJc w:val="left"/>
+      <w:pPr>
+        <w:ind w:left="1440" w:hanging="360"/>
+      </w:pPr>
+    </w:lvl>
+    <w:lvl w:ilvl="2" w:tplc="0409001B" w:tentative="1">
+      <w:start w:val="1"/>
+      <w:numFmt w:val="lowerRoman"/>
+      <w:lvlText w:val="%3."/>
+      <w:lvlJc w:val="right"/>
+      <w:pPr>
+        <w:ind w:left="2160" w:hanging="180"/>
+      </w:pPr>
+    </w:lvl>
+    <w:lvl w:ilvl="3" w:tplc="0409000F" w:tentative="1">
+      <w:start w:val="1"/>
+      <w:numFmt w:val="decimal"/>
+      <w:lvlText w:val="%4."/>
+      <w:lvlJc w:val="left"/>
+      <w:pPr>
+        <w:ind w:left="2880" w:hanging="360"/>
+      </w:pPr>
+    </w:lvl>
+    <w:lvl w:ilvl="4" w:tplc="04090019" w:tentative="1">
+      <w:start w:val="1"/>
+      <w:numFmt w:val="lowerLetter"/>
+      <w:lvlText w:val="%5."/>
+      <w:lvlJc w:val="left"/>
+      <w:pPr>
+        <w:ind w:left="3600" w:hanging="360"/>
+      </w:pPr>
+    </w:lvl>
+    <w:lvl w:ilvl="5" w:tplc="0409001B" w:tentative="1">
+      <w:start w:val="1"/>
+      <w:numFmt w:val="lowerRoman"/>
+      <w:lvlText w:val="%6."/>
+      <w:lvlJc w:val="right"/>
+      <w:pPr>
+        <w:ind w:left="4320" w:hanging="180"/>
+      </w:pPr>
+    </w:lvl>
+    <w:lvl w:ilvl="6" w:tplc="0409000F" w:tentative="1">
+      <w:start w:val="1"/>
+      <w:numFmt w:val="decimal"/>
+      <w:lvlText w:val="%7."/>
+      <w:lvlJc w:val="left"/>
+      <w:pPr>
+        <w:ind w:left="5040" w:hanging="360"/>
+      </w:pPr>
+    </w:lvl>
+    <w:lvl w:ilvl="7" w:tplc="04090019" w:tentative="1">
+      <w:start w:val="1"/>
+      <w:numFmt w:val="lowerLetter"/>
+      <w:lvlText w:val="%8."/>
+      <w:lvlJc w:val="left"/>
+      <w:pPr>
+        <w:ind w:left="5760" w:hanging="360"/>
+      </w:pPr>
+    </w:lvl>
+    <w:lvl w:ilvl="8" w:tplc="0409001B" w:tentative="1">
+      <w:start w:val="1"/>
+      <w:numFmt w:val="lowerRoman"/>
+      <w:lvlText w:val="%9."/>
+      <w:lvlJc w:val="right"/>
+      <w:pPr>
+        <w:ind w:left="6480" w:hanging="180"/>
+      </w:pPr>
+    </w:lvl>
+  </w:abstractNum>
+  <w:abstractNum w:abstractNumId="15" w15:restartNumberingAfterBreak="0">
     <w:nsid w:val="579A7F3B"/>
     <w:multiLevelType w:val="multilevel"/>
     <w:tmpl w:val="A70AAA32"/>
@@ -3189,7 +5183,96 @@
       </w:rPr>
     </w:lvl>
   </w:abstractNum>
-  <w:abstractNum w:abstractNumId="9" w15:restartNumberingAfterBreak="0">
+  <w:abstractNum w:abstractNumId="16" w15:restartNumberingAfterBreak="0">
+    <w:nsid w:val="57F93D4F"/>
+    <w:multiLevelType w:val="hybridMultilevel"/>
+    <w:tmpl w:val="1C38D7C6"/>
+    <w:lvl w:ilvl="0" w:tplc="0409000F">
+      <w:start w:val="1"/>
+      <w:numFmt w:val="decimal"/>
+      <w:lvlText w:val="%1."/>
+      <w:lvlJc w:val="left"/>
+      <w:pPr>
+        <w:ind w:left="720" w:hanging="360"/>
+      </w:pPr>
+      <w:rPr>
+        <w:rFonts w:hint="default"/>
+      </w:rPr>
+    </w:lvl>
+    <w:lvl w:ilvl="1" w:tplc="04090019" w:tentative="1">
+      <w:start w:val="1"/>
+      <w:numFmt w:val="lowerLetter"/>
+      <w:lvlText w:val="%2."/>
+      <w:lvlJc w:val="left"/>
+      <w:pPr>
+        <w:ind w:left="1440" w:hanging="360"/>
+      </w:pPr>
+    </w:lvl>
+    <w:lvl w:ilvl="2" w:tplc="0409001B" w:tentative="1">
+      <w:start w:val="1"/>
+      <w:numFmt w:val="lowerRoman"/>
+      <w:lvlText w:val="%3."/>
+      <w:lvlJc w:val="right"/>
+      <w:pPr>
+        <w:ind w:left="2160" w:hanging="180"/>
+      </w:pPr>
+    </w:lvl>
+    <w:lvl w:ilvl="3" w:tplc="0409000F" w:tentative="1">
+      <w:start w:val="1"/>
+      <w:numFmt w:val="decimal"/>
+      <w:lvlText w:val="%4."/>
+      <w:lvlJc w:val="left"/>
+      <w:pPr>
+        <w:ind w:left="2880" w:hanging="360"/>
+      </w:pPr>
+    </w:lvl>
+    <w:lvl w:ilvl="4" w:tplc="04090019" w:tentative="1">
+      <w:start w:val="1"/>
+      <w:numFmt w:val="lowerLetter"/>
+      <w:lvlText w:val="%5."/>
+      <w:lvlJc w:val="left"/>
+      <w:pPr>
+        <w:ind w:left="3600" w:hanging="360"/>
+      </w:pPr>
+    </w:lvl>
+    <w:lvl w:ilvl="5" w:tplc="0409001B" w:tentative="1">
+      <w:start w:val="1"/>
+      <w:numFmt w:val="lowerRoman"/>
+      <w:lvlText w:val="%6."/>
+      <w:lvlJc w:val="right"/>
+      <w:pPr>
+        <w:ind w:left="4320" w:hanging="180"/>
+      </w:pPr>
+    </w:lvl>
+    <w:lvl w:ilvl="6" w:tplc="0409000F" w:tentative="1">
+      <w:start w:val="1"/>
+      <w:numFmt w:val="decimal"/>
+      <w:lvlText w:val="%7."/>
+      <w:lvlJc w:val="left"/>
+      <w:pPr>
+        <w:ind w:left="5040" w:hanging="360"/>
+      </w:pPr>
+    </w:lvl>
+    <w:lvl w:ilvl="7" w:tplc="04090019" w:tentative="1">
+      <w:start w:val="1"/>
+      <w:numFmt w:val="lowerLetter"/>
+      <w:lvlText w:val="%8."/>
+      <w:lvlJc w:val="left"/>
+      <w:pPr>
+        <w:ind w:left="5760" w:hanging="360"/>
+      </w:pPr>
+    </w:lvl>
+    <w:lvl w:ilvl="8" w:tplc="0409001B" w:tentative="1">
+      <w:start w:val="1"/>
+      <w:numFmt w:val="lowerRoman"/>
+      <w:lvlText w:val="%9."/>
+      <w:lvlJc w:val="right"/>
+      <w:pPr>
+        <w:ind w:left="6480" w:hanging="180"/>
+      </w:pPr>
+    </w:lvl>
+  </w:abstractNum>
+  <w:abstractNum w:abstractNumId="17" w15:restartNumberingAfterBreak="0">
     <w:nsid w:val="60FC6503"/>
     <w:multiLevelType w:val="hybridMultilevel"/>
     <w:tmpl w:val="CDC46F1A"/>
@@ -3302,7 +5385,7 @@
       </w:rPr>
     </w:lvl>
   </w:abstractNum>
-  <w:abstractNum w:abstractNumId="10" w15:restartNumberingAfterBreak="0">
+  <w:abstractNum w:abstractNumId="18" w15:restartNumberingAfterBreak="0">
     <w:nsid w:val="63520F90"/>
     <w:multiLevelType w:val="hybridMultilevel"/>
     <w:tmpl w:val="8A6A7EFA"/>
@@ -3415,7 +5498,7 @@
       </w:rPr>
     </w:lvl>
   </w:abstractNum>
-  <w:abstractNum w:abstractNumId="11" w15:restartNumberingAfterBreak="0">
+  <w:abstractNum w:abstractNumId="19" w15:restartNumberingAfterBreak="0">
     <w:nsid w:val="64F01109"/>
     <w:multiLevelType w:val="hybridMultilevel"/>
     <w:tmpl w:val="5CD861E4"/>
@@ -3528,7 +5611,7 @@
       </w:rPr>
     </w:lvl>
   </w:abstractNum>
-  <w:abstractNum w:abstractNumId="12" w15:restartNumberingAfterBreak="0">
+  <w:abstractNum w:abstractNumId="20" w15:restartNumberingAfterBreak="0">
     <w:nsid w:val="79F6189E"/>
     <w:multiLevelType w:val="hybridMultilevel"/>
     <w:tmpl w:val="411C22EC"/>
@@ -3641,7 +5724,7 @@
       </w:rPr>
     </w:lvl>
   </w:abstractNum>
-  <w:abstractNum w:abstractNumId="13" w15:restartNumberingAfterBreak="0">
+  <w:abstractNum w:abstractNumId="21" w15:restartNumberingAfterBreak="0">
     <w:nsid w:val="7BE12C88"/>
     <w:multiLevelType w:val="hybridMultilevel"/>
     <w:tmpl w:val="A1FCDA6C"/>
@@ -3731,46 +5814,70 @@
     </w:lvl>
   </w:abstractNum>
   <w:num w:numId="1" w16cid:durableId="1349520826">
-    <w:abstractNumId w:val="13"/>
+    <w:abstractNumId w:val="21"/>
   </w:num>
   <w:num w:numId="2" w16cid:durableId="874849026">
-    <w:abstractNumId w:val="6"/>
+    <w:abstractNumId w:val="8"/>
   </w:num>
   <w:num w:numId="3" w16cid:durableId="1952468604">
-    <w:abstractNumId w:val="5"/>
+    <w:abstractNumId w:val="7"/>
   </w:num>
   <w:num w:numId="4" w16cid:durableId="1010911405">
+    <w:abstractNumId w:val="18"/>
+  </w:num>
+  <w:num w:numId="5" w16cid:durableId="617369569">
     <w:abstractNumId w:val="10"/>
   </w:num>
-  <w:num w:numId="5" w16cid:durableId="617369569">
-    <w:abstractNumId w:val="7"/>
-  </w:num>
   <w:num w:numId="6" w16cid:durableId="2039162063">
-    <w:abstractNumId w:val="9"/>
+    <w:abstractNumId w:val="17"/>
   </w:num>
   <w:num w:numId="7" w16cid:durableId="1509561047">
-    <w:abstractNumId w:val="2"/>
+    <w:abstractNumId w:val="3"/>
   </w:num>
   <w:num w:numId="8" w16cid:durableId="971637449">
     <w:abstractNumId w:val="0"/>
   </w:num>
   <w:num w:numId="9" w16cid:durableId="1429737399">
+    <w:abstractNumId w:val="6"/>
+  </w:num>
+  <w:num w:numId="10" w16cid:durableId="641345358">
     <w:abstractNumId w:val="4"/>
   </w:num>
-  <w:num w:numId="10" w16cid:durableId="641345358">
-    <w:abstractNumId w:val="3"/>
-  </w:num>
   <w:num w:numId="11" w16cid:durableId="1331786665">
-    <w:abstractNumId w:val="12"/>
+    <w:abstractNumId w:val="20"/>
   </w:num>
   <w:num w:numId="12" w16cid:durableId="1460103113">
     <w:abstractNumId w:val="1"/>
   </w:num>
   <w:num w:numId="13" w16cid:durableId="1670451257">
-    <w:abstractNumId w:val="8"/>
+    <w:abstractNumId w:val="15"/>
   </w:num>
   <w:num w:numId="14" w16cid:durableId="881400759">
+    <w:abstractNumId w:val="19"/>
+  </w:num>
+  <w:num w:numId="15" w16cid:durableId="1536964184">
     <w:abstractNumId w:val="11"/>
+  </w:num>
+  <w:num w:numId="16" w16cid:durableId="966818261">
+    <w:abstractNumId w:val="9"/>
+  </w:num>
+  <w:num w:numId="17" w16cid:durableId="138695697">
+    <w:abstractNumId w:val="14"/>
+  </w:num>
+  <w:num w:numId="18" w16cid:durableId="698704638">
+    <w:abstractNumId w:val="5"/>
+  </w:num>
+  <w:num w:numId="19" w16cid:durableId="513880195">
+    <w:abstractNumId w:val="12"/>
+  </w:num>
+  <w:num w:numId="20" w16cid:durableId="1767923604">
+    <w:abstractNumId w:val="16"/>
+  </w:num>
+  <w:num w:numId="21" w16cid:durableId="1802725434">
+    <w:abstractNumId w:val="13"/>
+  </w:num>
+  <w:num w:numId="22" w16cid:durableId="294869140">
+    <w:abstractNumId w:val="2"/>
   </w:num>
 </w:numbering>
 </file>

</xml_diff>